<commit_message>
Only final lookthrough required
</commit_message>
<xml_diff>
--- a/Combinatorial Explosion 2.docx
+++ b/Combinatorial Explosion 2.docx
@@ -357,6 +357,8 @@
         </w:rPr>
         <w:cr/>
       </w:r>
+      <w:bookmarkStart w:id="0" w:name="_GoBack"/>
+      <w:bookmarkEnd w:id="0"/>
     </w:p>
     <w:p>
       <w:pPr>
@@ -5055,15 +5057,7 @@
         <w:rPr>
           <w:sz w:val="24"/>
         </w:rPr>
-        <w:t xml:space="preserve">There are 15 major combination strategies that have been identified from survey of relevant literature [].  Some sources of literature point that using a combined approach of several combination strategies could be more useful than using a single combination strategy.  Thus the sheer number of combination of combination strategies is significant.  This topic will be discussed in more detail in the results section that will be added in the next paper submission. </w:t>
-      </w:r>
-      <w:bookmarkStart w:id="0" w:name="_GoBack"/>
-      <w:bookmarkEnd w:id="0"/>
-      <w:r>
-        <w:rPr>
-          <w:sz w:val="24"/>
-        </w:rPr>
-        <w:t>However, in short whic</w:t>
+        <w:t>There are 15 major combination strategies that have been identified from survey of relevant literature [].  Some sources of literature point that using a combined approach of several combination strategies could be more useful than using a single combination strategy.  Thus the sheer number of combination of combination strategies is significant.  This topic will be discussed in more detail in the results section that will be added in the next paper submission. However, in short whic</w:t>
       </w:r>
       <w:r>
         <w:rPr>
@@ -5226,47 +5220,627 @@
         <w:autoSpaceDN w:val="0"/>
         <w:adjustRightInd w:val="0"/>
         <w:spacing w:after="0" w:line="240" w:lineRule="auto"/>
-        <w:rPr>
-          <w:sz w:val="24"/>
-        </w:rPr>
-      </w:pPr>
-      <w:r>
-        <w:rPr>
-          <w:sz w:val="24"/>
-        </w:rPr>
-        <w:t>Figure 1.b</w:t>
-      </w:r>
-      <w:r>
-        <w:rPr>
-          <w:sz w:val="24"/>
-        </w:rPr>
-        <w:t xml:space="preserve"> shows a test process </w:t>
-      </w:r>
-      <w:proofErr w:type="spellStart"/>
-      <w:r>
-        <w:rPr>
-          <w:sz w:val="24"/>
-        </w:rPr>
-        <w:t>speci¯cally</w:t>
-      </w:r>
-      <w:proofErr w:type="spellEnd"/>
-      <w:r>
-        <w:rPr>
-          <w:sz w:val="24"/>
-        </w:rPr>
-        <w:t xml:space="preserve"> </w:t>
-      </w:r>
-      <w:r>
-        <w:rPr>
-          <w:sz w:val="24"/>
-        </w:rPr>
-        <w:t>designed for the use of combina</w:t>
-      </w:r>
-      <w:r>
-        <w:rPr>
-          <w:sz w:val="24"/>
-        </w:rPr>
-        <w:t>tion strategies</w:t>
+        <w:jc w:val="both"/>
+        <w:rPr>
+          <w:sz w:val="24"/>
+        </w:rPr>
+      </w:pPr>
+      <w:r>
+        <w:rPr>
+          <w:sz w:val="24"/>
+        </w:rPr>
+        <w:t>Figure</w:t>
+      </w:r>
+      <w:r>
+        <w:rPr>
+          <w:sz w:val="24"/>
+        </w:rPr>
+        <w:t xml:space="preserve"> 1.b shows a test process specifi</w:t>
+      </w:r>
+      <w:r>
+        <w:rPr>
+          <w:sz w:val="24"/>
+        </w:rPr>
+        <w:t>cally designed for the use of combination strategies</w:t>
+      </w:r>
+      <w:r>
+        <w:rPr>
+          <w:sz w:val="24"/>
+        </w:rPr>
+        <w:t xml:space="preserve">.  </w:t>
+      </w:r>
+      <w:proofErr w:type="gramStart"/>
+      <w:r>
+        <w:rPr>
+          <w:sz w:val="24"/>
+        </w:rPr>
+        <w:t>The</w:t>
+      </w:r>
+      <w:proofErr w:type="gramEnd"/>
+      <w:r>
+        <w:rPr>
+          <w:sz w:val="24"/>
+        </w:rPr>
+        <w:t xml:space="preserve"> planning step of the generic test pr</w:t>
+      </w:r>
+      <w:r>
+        <w:rPr>
+          <w:sz w:val="24"/>
+        </w:rPr>
+        <w:t>ocess is omitted in the combina</w:t>
+      </w:r>
+      <w:r>
+        <w:rPr>
+          <w:sz w:val="24"/>
+        </w:rPr>
+        <w:t>tion strategy test process. Th</w:t>
+      </w:r>
+      <w:r>
+        <w:rPr>
+          <w:sz w:val="24"/>
+        </w:rPr>
+        <w:t>is is because the</w:t>
+      </w:r>
+      <w:r>
+        <w:rPr>
+          <w:sz w:val="24"/>
+        </w:rPr>
+        <w:t xml:space="preserve"> planning step is general</w:t>
+      </w:r>
+      <w:r>
+        <w:rPr>
+          <w:sz w:val="24"/>
+        </w:rPr>
+        <w:t xml:space="preserve"> </w:t>
+      </w:r>
+      <w:r>
+        <w:rPr>
+          <w:sz w:val="24"/>
+        </w:rPr>
+        <w:t>in the sense that the planning decisions made govern the rest of the testing</w:t>
+      </w:r>
+      <w:r>
+        <w:rPr>
+          <w:sz w:val="24"/>
+        </w:rPr>
+        <w:t xml:space="preserve"> </w:t>
+      </w:r>
+      <w:r>
+        <w:rPr>
+          <w:sz w:val="24"/>
+        </w:rPr>
+        <w:t>activities, for instance which test case sele</w:t>
+      </w:r>
+      <w:r>
+        <w:rPr>
+          <w:sz w:val="24"/>
+        </w:rPr>
+        <w:t>ction methods to use. One</w:t>
+      </w:r>
+      <w:r>
+        <w:rPr>
+          <w:sz w:val="24"/>
+        </w:rPr>
+        <w:t xml:space="preserve"> of the several</w:t>
+      </w:r>
+      <w:r>
+        <w:rPr>
+          <w:sz w:val="24"/>
+        </w:rPr>
+        <w:t xml:space="preserve"> impli</w:t>
+      </w:r>
+      <w:r>
+        <w:rPr>
+          <w:sz w:val="24"/>
+        </w:rPr>
+        <w:t>cation</w:t>
+      </w:r>
+      <w:r>
+        <w:rPr>
+          <w:sz w:val="24"/>
+        </w:rPr>
+        <w:t>s</w:t>
+      </w:r>
+      <w:r>
+        <w:rPr>
+          <w:sz w:val="24"/>
+        </w:rPr>
+        <w:t xml:space="preserve"> of this is that ins</w:t>
+      </w:r>
+      <w:r>
+        <w:rPr>
+          <w:sz w:val="24"/>
+        </w:rPr>
+        <w:t>tructions on how to use a specifi</w:t>
+      </w:r>
+      <w:r>
+        <w:rPr>
+          <w:sz w:val="24"/>
+        </w:rPr>
+        <w:t>c test case selection</w:t>
+      </w:r>
+      <w:r>
+        <w:rPr>
+          <w:sz w:val="24"/>
+        </w:rPr>
+        <w:t xml:space="preserve"> </w:t>
+      </w:r>
+      <w:r>
+        <w:rPr>
+          <w:sz w:val="24"/>
+        </w:rPr>
+        <w:t>method do not need to take planning int</w:t>
+      </w:r>
+      <w:r>
+        <w:rPr>
+          <w:sz w:val="24"/>
+        </w:rPr>
+        <w:t>o account. Thus, it is benefi</w:t>
+      </w:r>
+      <w:r>
+        <w:rPr>
+          <w:sz w:val="24"/>
+        </w:rPr>
+        <w:t>cial</w:t>
+      </w:r>
+      <w:r>
+        <w:rPr>
+          <w:sz w:val="24"/>
+        </w:rPr>
+        <w:t xml:space="preserve"> </w:t>
+      </w:r>
+      <w:r>
+        <w:rPr>
+          <w:sz w:val="24"/>
+        </w:rPr>
+        <w:t>to keep planning and test case selection i</w:t>
+      </w:r>
+      <w:r>
+        <w:rPr>
+          <w:sz w:val="24"/>
+        </w:rPr>
+        <w:t>ndependent.</w:t>
+      </w:r>
+      <w:r>
+        <w:rPr>
+          <w:sz w:val="24"/>
+        </w:rPr>
+        <w:t xml:space="preserve"> </w:t>
+      </w:r>
+      <w:r>
+        <w:rPr>
+          <w:sz w:val="24"/>
+        </w:rPr>
+        <w:t xml:space="preserve"> </w:t>
+      </w:r>
+      <w:r>
+        <w:rPr>
+          <w:sz w:val="24"/>
+        </w:rPr>
+        <w:t xml:space="preserve">Apart from the absence of a planning </w:t>
+      </w:r>
+      <w:r>
+        <w:rPr>
+          <w:sz w:val="24"/>
+        </w:rPr>
+        <w:t>activity, the main diff</w:t>
+      </w:r>
+      <w:r>
+        <w:rPr>
+          <w:sz w:val="24"/>
+        </w:rPr>
+        <w:t>erence be</w:t>
+      </w:r>
+      <w:r>
+        <w:rPr>
+          <w:sz w:val="24"/>
+        </w:rPr>
+        <w:t>tween the combination strategy test process and the generic test process</w:t>
+      </w:r>
+      <w:r>
+        <w:rPr>
+          <w:sz w:val="24"/>
+        </w:rPr>
+        <w:t xml:space="preserve"> </w:t>
+      </w:r>
+      <w:r>
+        <w:rPr>
+          <w:sz w:val="24"/>
+        </w:rPr>
+        <w:t>is in the test preparation activity of the g</w:t>
+      </w:r>
+      <w:r>
+        <w:rPr>
+          <w:sz w:val="24"/>
+        </w:rPr>
+        <w:t>eneric test process. In the com</w:t>
+      </w:r>
+      <w:r>
+        <w:rPr>
+          <w:sz w:val="24"/>
+        </w:rPr>
+        <w:t>bination strategy test</w:t>
+      </w:r>
+      <w:r>
+        <w:rPr>
+          <w:sz w:val="24"/>
+        </w:rPr>
+        <w:t xml:space="preserve"> process, this activity is</w:t>
+      </w:r>
+      <w:r>
+        <w:rPr>
+          <w:sz w:val="24"/>
+        </w:rPr>
+        <w:t xml:space="preserve"> re</w:t>
+      </w:r>
+      <w:r>
+        <w:rPr>
+          <w:sz w:val="24"/>
+        </w:rPr>
+        <w:t>fi</w:t>
+      </w:r>
+      <w:r>
+        <w:rPr>
+          <w:sz w:val="24"/>
+        </w:rPr>
+        <w:t>ned to satisfy the</w:t>
+      </w:r>
+      <w:r>
+        <w:rPr>
+          <w:sz w:val="24"/>
+        </w:rPr>
+        <w:t xml:space="preserve"> </w:t>
+      </w:r>
+      <w:r>
+        <w:rPr>
+          <w:sz w:val="24"/>
+        </w:rPr>
+        <w:t>requirements from combination strategies. Steps (1)-(5) in the combination</w:t>
+      </w:r>
+      <w:r>
+        <w:rPr>
+          <w:sz w:val="24"/>
+        </w:rPr>
+        <w:t xml:space="preserve"> </w:t>
+      </w:r>
+      <w:r>
+        <w:rPr>
+          <w:sz w:val="24"/>
+        </w:rPr>
+        <w:t>strategy test process are all speci</w:t>
+      </w:r>
+      <w:r>
+        <w:rPr>
+          <w:sz w:val="24"/>
+        </w:rPr>
+        <w:t>fi</w:t>
+      </w:r>
+      <w:r>
+        <w:rPr>
+          <w:sz w:val="24"/>
+        </w:rPr>
+        <w:t xml:space="preserve">c to combination </w:t>
+      </w:r>
+      <w:r>
+        <w:rPr>
+          <w:sz w:val="24"/>
+        </w:rPr>
+        <w:lastRenderedPageBreak/>
+        <w:t>strategies.</w:t>
+      </w:r>
+      <w:r>
+        <w:rPr>
+          <w:sz w:val="24"/>
+        </w:rPr>
+        <w:t xml:space="preserve">  </w:t>
+      </w:r>
+      <w:r>
+        <w:rPr>
+          <w:sz w:val="24"/>
+        </w:rPr>
+        <w:t xml:space="preserve">Step (1) is to select a combination strategy to use. </w:t>
+      </w:r>
+      <w:r>
+        <w:rPr>
+          <w:sz w:val="24"/>
+        </w:rPr>
+        <w:t xml:space="preserve"> </w:t>
+      </w:r>
+      <w:r>
+        <w:rPr>
+          <w:sz w:val="24"/>
+        </w:rPr>
+        <w:t xml:space="preserve">Step (2) is to construct an IPM. </w:t>
+      </w:r>
+      <w:r>
+        <w:rPr>
+          <w:sz w:val="24"/>
+        </w:rPr>
+        <w:t xml:space="preserve">There is </w:t>
+      </w:r>
+      <w:proofErr w:type="gramStart"/>
+      <w:r>
+        <w:rPr>
+          <w:sz w:val="24"/>
+        </w:rPr>
+        <w:t xml:space="preserve">a </w:t>
+      </w:r>
+      <w:r>
+        <w:rPr>
+          <w:sz w:val="24"/>
+        </w:rPr>
+        <w:t>bidirectional</w:t>
+      </w:r>
+      <w:proofErr w:type="gramEnd"/>
+      <w:r>
+        <w:rPr>
+          <w:sz w:val="24"/>
+        </w:rPr>
+        <w:t xml:space="preserve"> dependence</w:t>
+      </w:r>
+      <w:r>
+        <w:rPr>
+          <w:sz w:val="24"/>
+        </w:rPr>
+        <w:t xml:space="preserve"> </w:t>
+      </w:r>
+      <w:r>
+        <w:rPr>
+          <w:sz w:val="24"/>
+        </w:rPr>
+        <w:t>between steps</w:t>
+      </w:r>
+      <w:r>
+        <w:rPr>
+          <w:sz w:val="24"/>
+        </w:rPr>
+        <w:t xml:space="preserve"> (1) and (2)</w:t>
+      </w:r>
+      <w:r>
+        <w:rPr>
+          <w:sz w:val="24"/>
+        </w:rPr>
+        <w:t>, that is, the results of one step may a</w:t>
+      </w:r>
+      <w:r>
+        <w:rPr>
+          <w:sz w:val="24"/>
+        </w:rPr>
+        <w:t>ff</w:t>
+      </w:r>
+      <w:r>
+        <w:rPr>
+          <w:sz w:val="24"/>
+        </w:rPr>
+        <w:t>ect the other step.</w:t>
+      </w:r>
+      <w:r>
+        <w:rPr>
+          <w:sz w:val="24"/>
+        </w:rPr>
+        <w:t xml:space="preserve"> </w:t>
+      </w:r>
+      <w:r>
+        <w:rPr>
+          <w:sz w:val="24"/>
+        </w:rPr>
+        <w:t>For instance, if the combination strategy base choice is selected, one value</w:t>
+      </w:r>
+      <w:r>
+        <w:rPr>
+          <w:sz w:val="24"/>
+        </w:rPr>
+        <w:t xml:space="preserve"> </w:t>
+      </w:r>
+      <w:r>
+        <w:rPr>
+          <w:sz w:val="24"/>
+        </w:rPr>
+        <w:t>for each IPM parameter in the IPM should be marked as the base choice. In</w:t>
+      </w:r>
+      <w:r>
+        <w:rPr>
+          <w:sz w:val="24"/>
+        </w:rPr>
+        <w:t xml:space="preserve"> </w:t>
+      </w:r>
+      <w:r>
+        <w:rPr>
+          <w:sz w:val="24"/>
+        </w:rPr>
+        <w:t xml:space="preserve">a similar </w:t>
+      </w:r>
+      <w:r>
+        <w:rPr>
+          <w:sz w:val="24"/>
+        </w:rPr>
+        <w:t>way</w:t>
+      </w:r>
+      <w:r>
+        <w:rPr>
+          <w:sz w:val="24"/>
+        </w:rPr>
+        <w:t>, if the result of input parameter modeling is two or more</w:t>
+      </w:r>
+      <w:r>
+        <w:rPr>
+          <w:sz w:val="24"/>
+        </w:rPr>
+        <w:t xml:space="preserve"> </w:t>
+      </w:r>
+      <w:r>
+        <w:rPr>
+          <w:sz w:val="24"/>
+        </w:rPr>
+        <w:t>IPMs, it may be favorable to use di</w:t>
+      </w:r>
+      <w:r>
+        <w:rPr>
+          <w:sz w:val="24"/>
+        </w:rPr>
+        <w:t>ff</w:t>
+      </w:r>
+      <w:r>
+        <w:rPr>
+          <w:sz w:val="24"/>
+        </w:rPr>
+        <w:t>erent combination strategies for the</w:t>
+      </w:r>
+      <w:r>
+        <w:rPr>
+          <w:sz w:val="24"/>
+        </w:rPr>
+        <w:t xml:space="preserve"> </w:t>
+      </w:r>
+      <w:r>
+        <w:rPr>
+          <w:sz w:val="24"/>
+        </w:rPr>
+        <w:t>di</w:t>
+      </w:r>
+      <w:r>
+        <w:rPr>
+          <w:sz w:val="24"/>
+        </w:rPr>
+        <w:t>ff</w:t>
+      </w:r>
+      <w:r>
+        <w:rPr>
+          <w:sz w:val="24"/>
+        </w:rPr>
+        <w:t>erent IPMs. Hence, the combination strategy test process should support</w:t>
+      </w:r>
+      <w:r>
+        <w:rPr>
+          <w:sz w:val="24"/>
+        </w:rPr>
+        <w:t xml:space="preserve"> </w:t>
+      </w:r>
+      <w:r>
+        <w:rPr>
+          <w:sz w:val="24"/>
+        </w:rPr>
+        <w:t>multiple iterations between the two steps choice of combination strategies and creation of an IPM. The arrows between the two steps provide this</w:t>
+      </w:r>
+      <w:r>
+        <w:rPr>
+          <w:sz w:val="24"/>
+        </w:rPr>
+        <w:t xml:space="preserve"> </w:t>
+      </w:r>
+      <w:r>
+        <w:rPr>
+          <w:sz w:val="24"/>
+        </w:rPr>
+        <w:t>possibility.</w:t>
+      </w:r>
+      <w:r>
+        <w:rPr>
+          <w:sz w:val="24"/>
+        </w:rPr>
+        <w:t xml:space="preserve">  Fig 1.c gives insights into how the sub-process of choosing an IPM. </w:t>
+      </w:r>
+      <w:r>
+        <w:rPr>
+          <w:sz w:val="24"/>
+        </w:rPr>
+        <w:t>Step (3) is the generation of abstract test cases. In this step, the selected</w:t>
+      </w:r>
+      <w:r>
+        <w:rPr>
+          <w:sz w:val="24"/>
+        </w:rPr>
+        <w:t xml:space="preserve"> </w:t>
+      </w:r>
+      <w:r>
+        <w:rPr>
+          <w:sz w:val="24"/>
+        </w:rPr>
+        <w:t>combination strategies are applied to the created IPM. The result of this step</w:t>
+      </w:r>
+      <w:r>
+        <w:rPr>
+          <w:sz w:val="24"/>
+        </w:rPr>
+        <w:t xml:space="preserve"> </w:t>
+      </w:r>
+      <w:r>
+        <w:rPr>
+          <w:sz w:val="24"/>
+        </w:rPr>
+        <w:t xml:space="preserve">is an abstract test suite. </w:t>
+      </w:r>
+      <w:r>
+        <w:rPr>
+          <w:sz w:val="24"/>
+        </w:rPr>
+        <w:t>T</w:t>
+      </w:r>
+      <w:r>
+        <w:rPr>
+          <w:sz w:val="24"/>
+        </w:rPr>
+        <w:t>h</w:t>
+      </w:r>
+      <w:r>
+        <w:rPr>
+          <w:sz w:val="24"/>
+        </w:rPr>
+        <w:t>is step is possible to automate as most combination strategies can be expressed as a step by step algorithm.  T</w:t>
+      </w:r>
+      <w:r>
+        <w:rPr>
+          <w:sz w:val="24"/>
+        </w:rPr>
+        <w:t>he selection of test cases is often in</w:t>
+      </w:r>
+      <w:r>
+        <w:rPr>
+          <w:sz w:val="24"/>
+        </w:rPr>
+        <w:t>fl</w:t>
+      </w:r>
+      <w:r>
+        <w:rPr>
+          <w:sz w:val="24"/>
+        </w:rPr>
+        <w:t>uenced by the time</w:t>
+      </w:r>
+      <w:r>
+        <w:rPr>
+          <w:sz w:val="24"/>
+        </w:rPr>
+        <w:t xml:space="preserve"> </w:t>
+      </w:r>
+      <w:r>
+        <w:rPr>
+          <w:sz w:val="24"/>
+        </w:rPr>
+        <w:t xml:space="preserve">available for test case execution. In step (4) </w:t>
+      </w:r>
+      <w:r>
+        <w:rPr>
+          <w:sz w:val="24"/>
+        </w:rPr>
+        <w:t>the abstract test suite is eval</w:t>
+      </w:r>
+      <w:r>
+        <w:rPr>
+          <w:sz w:val="24"/>
+        </w:rPr>
+        <w:t>uated. The evaluation may, for instance, focus on the size of the test suite</w:t>
+      </w:r>
+      <w:r>
+        <w:rPr>
+          <w:sz w:val="24"/>
+        </w:rPr>
+        <w:t xml:space="preserve"> </w:t>
+      </w:r>
+      <w:r>
+        <w:rPr>
+          <w:sz w:val="24"/>
+        </w:rPr>
+        <w:t>and indirectly consider the testing time.</w:t>
       </w:r>
     </w:p>
     <w:p>
@@ -5275,485 +5849,11 @@
         <w:autoSpaceDN w:val="0"/>
         <w:adjustRightInd w:val="0"/>
         <w:spacing w:after="0" w:line="240" w:lineRule="auto"/>
-        <w:rPr>
-          <w:sz w:val="24"/>
-        </w:rPr>
-      </w:pPr>
-      <w:r>
-        <w:rPr>
-          <w:sz w:val="24"/>
-        </w:rPr>
-        <w:t>The planning step of the generic test pr</w:t>
-      </w:r>
-      <w:r>
-        <w:rPr>
-          <w:sz w:val="24"/>
-        </w:rPr>
-        <w:t>ocess is omitted in the combina</w:t>
-      </w:r>
-      <w:r>
-        <w:rPr>
-          <w:sz w:val="24"/>
-        </w:rPr>
-        <w:t>tion strategy test process. The reason is that the planning step is general</w:t>
-      </w:r>
-      <w:r>
-        <w:rPr>
-          <w:sz w:val="24"/>
-        </w:rPr>
-        <w:t xml:space="preserve"> </w:t>
-      </w:r>
-      <w:r>
-        <w:rPr>
-          <w:sz w:val="24"/>
-        </w:rPr>
-        <w:t>in the sense that the planning decisions made govern the rest of the testing</w:t>
-      </w:r>
-      <w:r>
-        <w:rPr>
-          <w:sz w:val="24"/>
-        </w:rPr>
-        <w:t xml:space="preserve"> </w:t>
-      </w:r>
-      <w:r>
-        <w:rPr>
-          <w:sz w:val="24"/>
-        </w:rPr>
-        <w:t>activities, for instance which test case sele</w:t>
-      </w:r>
-      <w:r>
-        <w:rPr>
-          <w:sz w:val="24"/>
-        </w:rPr>
-        <w:t>ction methods to use. One impli</w:t>
-      </w:r>
-      <w:r>
-        <w:rPr>
-          <w:sz w:val="24"/>
-        </w:rPr>
-        <w:t xml:space="preserve">cation of this is that instructions on how to use a </w:t>
-      </w:r>
-      <w:proofErr w:type="spellStart"/>
-      <w:r>
-        <w:rPr>
-          <w:sz w:val="24"/>
-        </w:rPr>
-        <w:t>speci¯c</w:t>
-      </w:r>
-      <w:proofErr w:type="spellEnd"/>
-      <w:r>
-        <w:rPr>
-          <w:sz w:val="24"/>
-        </w:rPr>
-        <w:t xml:space="preserve"> test case selection</w:t>
-      </w:r>
-      <w:r>
-        <w:rPr>
-          <w:sz w:val="24"/>
-        </w:rPr>
-        <w:t xml:space="preserve"> </w:t>
-      </w:r>
-      <w:r>
-        <w:rPr>
-          <w:sz w:val="24"/>
-        </w:rPr>
-        <w:t xml:space="preserve">method do not need to take planning into account. Actually, it is </w:t>
-      </w:r>
-      <w:proofErr w:type="spellStart"/>
-      <w:r>
-        <w:rPr>
-          <w:sz w:val="24"/>
-        </w:rPr>
-        <w:t>bene¯cial</w:t>
-      </w:r>
-      <w:proofErr w:type="spellEnd"/>
-      <w:r>
-        <w:rPr>
-          <w:sz w:val="24"/>
-        </w:rPr>
-        <w:t xml:space="preserve"> </w:t>
-      </w:r>
-      <w:r>
-        <w:rPr>
-          <w:sz w:val="24"/>
-        </w:rPr>
-        <w:t>to keep planning and test case selection i</w:t>
-      </w:r>
-      <w:r>
-        <w:rPr>
-          <w:sz w:val="24"/>
-        </w:rPr>
-        <w:t>ndependent. Planning may be per</w:t>
-      </w:r>
-      <w:r>
-        <w:rPr>
-          <w:sz w:val="24"/>
-        </w:rPr>
-        <w:t>formed in a large variety of ways and the desired test case selection method</w:t>
-      </w:r>
-      <w:r>
-        <w:rPr>
-          <w:sz w:val="24"/>
-        </w:rPr>
-        <w:t xml:space="preserve"> </w:t>
-      </w:r>
-      <w:r>
-        <w:rPr>
-          <w:sz w:val="24"/>
-        </w:rPr>
-        <w:t>should not impose any unnecessary restrictions on the planning.</w:t>
-      </w:r>
-      <w:r>
-        <w:rPr>
-          <w:sz w:val="24"/>
-        </w:rPr>
-        <w:t xml:space="preserve"> </w:t>
-      </w:r>
-      <w:r>
-        <w:rPr>
-          <w:sz w:val="24"/>
-        </w:rPr>
-        <w:t xml:space="preserve">Apart from the absence of a planning </w:t>
-      </w:r>
-      <w:r>
-        <w:rPr>
-          <w:sz w:val="24"/>
-        </w:rPr>
-        <w:t xml:space="preserve">activity, the main </w:t>
-      </w:r>
-      <w:proofErr w:type="spellStart"/>
-      <w:r>
-        <w:rPr>
-          <w:sz w:val="24"/>
-        </w:rPr>
-        <w:t>di®erence</w:t>
-      </w:r>
-      <w:proofErr w:type="spellEnd"/>
-      <w:r>
-        <w:rPr>
-          <w:sz w:val="24"/>
-        </w:rPr>
-        <w:t xml:space="preserve"> be</w:t>
-      </w:r>
-      <w:r>
-        <w:rPr>
-          <w:sz w:val="24"/>
-        </w:rPr>
-        <w:t>tween the combination strategy test process and the generic test process</w:t>
-      </w:r>
-      <w:r>
-        <w:rPr>
-          <w:sz w:val="24"/>
-        </w:rPr>
-        <w:t xml:space="preserve"> </w:t>
-      </w:r>
-      <w:r>
-        <w:rPr>
-          <w:sz w:val="24"/>
-        </w:rPr>
-        <w:t>is in the test preparation activity of the g</w:t>
-      </w:r>
-      <w:r>
-        <w:rPr>
-          <w:sz w:val="24"/>
-        </w:rPr>
-        <w:t>eneric test process. In the com</w:t>
-      </w:r>
-      <w:r>
-        <w:rPr>
-          <w:sz w:val="24"/>
-        </w:rPr>
-        <w:t xml:space="preserve">bination strategy test process, this activity has been </w:t>
-      </w:r>
-      <w:proofErr w:type="spellStart"/>
-      <w:r>
-        <w:rPr>
-          <w:sz w:val="24"/>
-        </w:rPr>
-        <w:lastRenderedPageBreak/>
-        <w:t>re¯ned</w:t>
-      </w:r>
-      <w:proofErr w:type="spellEnd"/>
-      <w:r>
-        <w:rPr>
-          <w:sz w:val="24"/>
-        </w:rPr>
-        <w:t xml:space="preserve"> to satisfy the</w:t>
-      </w:r>
-      <w:r>
-        <w:rPr>
-          <w:sz w:val="24"/>
-        </w:rPr>
-        <w:t xml:space="preserve"> </w:t>
-      </w:r>
-      <w:r>
-        <w:rPr>
-          <w:sz w:val="24"/>
-        </w:rPr>
-        <w:t>requirements from combination strategies. Steps (1)-(5) in the combination</w:t>
-      </w:r>
-      <w:r>
-        <w:rPr>
-          <w:sz w:val="24"/>
-        </w:rPr>
-        <w:t xml:space="preserve"> </w:t>
-      </w:r>
-      <w:r>
-        <w:rPr>
-          <w:sz w:val="24"/>
-        </w:rPr>
-        <w:t xml:space="preserve">strategy test process are all </w:t>
-      </w:r>
-      <w:proofErr w:type="spellStart"/>
-      <w:r>
-        <w:rPr>
-          <w:sz w:val="24"/>
-        </w:rPr>
-        <w:t>speci¯c</w:t>
-      </w:r>
-      <w:proofErr w:type="spellEnd"/>
-      <w:r>
-        <w:rPr>
-          <w:sz w:val="24"/>
-        </w:rPr>
-        <w:t xml:space="preserve"> to combination strategies.</w:t>
-      </w:r>
-      <w:r>
-        <w:rPr>
-          <w:sz w:val="24"/>
-        </w:rPr>
-        <w:t xml:space="preserve">  </w:t>
-      </w:r>
-      <w:r>
-        <w:rPr>
-          <w:sz w:val="24"/>
-        </w:rPr>
-        <w:t>Step (1) is to select a combination strategy to use. This step is covered</w:t>
-      </w:r>
-      <w:r>
-        <w:rPr>
-          <w:sz w:val="24"/>
-        </w:rPr>
-        <w:t xml:space="preserve"> </w:t>
-      </w:r>
-      <w:r>
-        <w:rPr>
-          <w:sz w:val="24"/>
-        </w:rPr>
-        <w:t>in more detail in section 6.2. Step (2) is to construct an IPM. This step is</w:t>
-      </w:r>
-      <w:r>
-        <w:rPr>
-          <w:sz w:val="24"/>
-        </w:rPr>
-        <w:t xml:space="preserve"> </w:t>
-      </w:r>
-      <w:r>
-        <w:rPr>
-          <w:sz w:val="24"/>
-        </w:rPr>
-        <w:t>presented in more detail in section 6.3. There is a bidirectional dependence</w:t>
-      </w:r>
-      <w:r>
-        <w:rPr>
-          <w:sz w:val="24"/>
-        </w:rPr>
-        <w:t xml:space="preserve"> </w:t>
-      </w:r>
-      <w:r>
-        <w:rPr>
-          <w:sz w:val="24"/>
-        </w:rPr>
-        <w:t xml:space="preserve">between these steps, that is, the results of one step may </w:t>
-      </w:r>
-      <w:proofErr w:type="spellStart"/>
-      <w:r>
-        <w:rPr>
-          <w:sz w:val="24"/>
-        </w:rPr>
-        <w:t>a®</w:t>
-      </w:r>
-      <w:proofErr w:type="gramStart"/>
-      <w:r>
-        <w:rPr>
-          <w:sz w:val="24"/>
-        </w:rPr>
-        <w:t>ect</w:t>
-      </w:r>
-      <w:proofErr w:type="spellEnd"/>
-      <w:proofErr w:type="gramEnd"/>
-      <w:r>
-        <w:rPr>
-          <w:sz w:val="24"/>
-        </w:rPr>
-        <w:t xml:space="preserve"> the other step.</w:t>
-      </w:r>
-      <w:r>
-        <w:rPr>
-          <w:sz w:val="24"/>
-        </w:rPr>
-        <w:t xml:space="preserve"> </w:t>
-      </w:r>
-      <w:r>
-        <w:rPr>
-          <w:sz w:val="24"/>
-        </w:rPr>
-        <w:t>For instance, if the combination strategy base choice is selected, one value</w:t>
-      </w:r>
-      <w:r>
-        <w:rPr>
-          <w:sz w:val="24"/>
-        </w:rPr>
-        <w:t xml:space="preserve"> </w:t>
-      </w:r>
-      <w:r>
-        <w:rPr>
-          <w:sz w:val="24"/>
-        </w:rPr>
-        <w:t>for each IPM parameter in the IPM should be marked as the base choice. In</w:t>
-      </w:r>
-      <w:r>
-        <w:rPr>
-          <w:sz w:val="24"/>
-        </w:rPr>
-        <w:t xml:space="preserve"> </w:t>
-      </w:r>
-      <w:r>
-        <w:rPr>
-          <w:sz w:val="24"/>
-        </w:rPr>
-        <w:t>a similar fashion, if the result of input parameter modeling is two or more</w:t>
-      </w:r>
-      <w:r>
-        <w:rPr>
-          <w:sz w:val="24"/>
-        </w:rPr>
-        <w:t xml:space="preserve"> </w:t>
-      </w:r>
-      <w:r>
-        <w:rPr>
-          <w:sz w:val="24"/>
-        </w:rPr>
-        <w:t xml:space="preserve">IPMs, it may be favorable to use </w:t>
-      </w:r>
-      <w:proofErr w:type="spellStart"/>
-      <w:r>
-        <w:rPr>
-          <w:sz w:val="24"/>
-        </w:rPr>
-        <w:t>di®erent</w:t>
-      </w:r>
-      <w:proofErr w:type="spellEnd"/>
-      <w:r>
-        <w:rPr>
-          <w:sz w:val="24"/>
-        </w:rPr>
-        <w:t xml:space="preserve"> combination strategies for the</w:t>
-      </w:r>
-      <w:r>
-        <w:rPr>
-          <w:sz w:val="24"/>
-        </w:rPr>
-        <w:t xml:space="preserve"> </w:t>
-      </w:r>
-      <w:proofErr w:type="spellStart"/>
-      <w:r>
-        <w:rPr>
-          <w:sz w:val="24"/>
-        </w:rPr>
-        <w:t>di®erent</w:t>
-      </w:r>
-      <w:proofErr w:type="spellEnd"/>
-      <w:r>
-        <w:rPr>
-          <w:sz w:val="24"/>
-        </w:rPr>
-        <w:t xml:space="preserve"> IPMs. Hence, the combination strategy test process should support</w:t>
-      </w:r>
-      <w:r>
-        <w:rPr>
-          <w:sz w:val="24"/>
-        </w:rPr>
-        <w:t xml:space="preserve"> </w:t>
-      </w:r>
-      <w:r>
-        <w:rPr>
-          <w:sz w:val="24"/>
-        </w:rPr>
-        <w:t>multiple iterations between the two steps choice of combination strategies</w:t>
-      </w:r>
-      <w:r>
-        <w:rPr>
-          <w:sz w:val="24"/>
-        </w:rPr>
-        <w:t xml:space="preserve"> </w:t>
-      </w:r>
-      <w:r>
-        <w:rPr>
-          <w:sz w:val="24"/>
-        </w:rPr>
-        <w:t>and creation of an IPM. The arrows between the two steps provide this</w:t>
-      </w:r>
-      <w:r>
-        <w:rPr>
-          <w:sz w:val="24"/>
-        </w:rPr>
-        <w:t xml:space="preserve"> </w:t>
-      </w:r>
-      <w:r>
-        <w:rPr>
-          <w:sz w:val="24"/>
-        </w:rPr>
-        <w:t>possibility.</w:t>
-      </w:r>
-      <w:r>
-        <w:rPr>
-          <w:sz w:val="24"/>
-        </w:rPr>
-        <w:t xml:space="preserve">  </w:t>
-      </w:r>
-      <w:r>
-        <w:rPr>
-          <w:sz w:val="24"/>
-        </w:rPr>
-        <w:t>Step (3) is the generation of abstract test cases. In this step, the selected</w:t>
-      </w:r>
-      <w:r>
-        <w:rPr>
-          <w:sz w:val="24"/>
-        </w:rPr>
-        <w:t xml:space="preserve"> </w:t>
-      </w:r>
-      <w:r>
-        <w:rPr>
-          <w:sz w:val="24"/>
-        </w:rPr>
-        <w:t>combination strategies are applied to the created IPM. The result of this step</w:t>
-      </w:r>
-      <w:r>
-        <w:rPr>
-          <w:sz w:val="24"/>
-        </w:rPr>
-        <w:t xml:space="preserve"> </w:t>
-      </w:r>
-      <w:r>
-        <w:rPr>
-          <w:sz w:val="24"/>
-        </w:rPr>
-        <w:t>is an abstract test suite. Most combination strategies can be expressed as</w:t>
-      </w:r>
-      <w:r>
-        <w:rPr>
-          <w:sz w:val="24"/>
-        </w:rPr>
-        <w:t xml:space="preserve"> </w:t>
-      </w:r>
-      <w:r>
-        <w:rPr>
-          <w:sz w:val="24"/>
-        </w:rPr>
-        <w:t>algorithms. Hence, this step is possible to automate, which makes this step</w:t>
-      </w:r>
+        <w:jc w:val="both"/>
+        <w:rPr>
+          <w:sz w:val="24"/>
+        </w:rPr>
+      </w:pPr>
     </w:p>
     <w:p>
       <w:pPr>
@@ -5761,23 +5861,82 @@
         <w:autoSpaceDN w:val="0"/>
         <w:adjustRightInd w:val="0"/>
         <w:spacing w:after="0" w:line="240" w:lineRule="auto"/>
-        <w:rPr>
-          <w:sz w:val="24"/>
-        </w:rPr>
-      </w:pPr>
-      <w:proofErr w:type="gramStart"/>
-      <w:r>
-        <w:rPr>
-          <w:sz w:val="24"/>
-        </w:rPr>
-        <w:t>inexpensive</w:t>
-      </w:r>
-      <w:proofErr w:type="gramEnd"/>
-      <w:r>
-        <w:rPr>
-          <w:sz w:val="24"/>
-        </w:rPr>
-        <w:t xml:space="preserve"> to perform.</w:t>
+        <w:jc w:val="both"/>
+        <w:rPr>
+          <w:sz w:val="24"/>
+        </w:rPr>
+      </w:pPr>
+      <w:r>
+        <w:rPr>
+          <w:sz w:val="24"/>
+        </w:rPr>
+        <w:t>If the abstract test suite is too large the test</w:t>
+      </w:r>
+      <w:r>
+        <w:rPr>
+          <w:sz w:val="24"/>
+        </w:rPr>
+        <w:t xml:space="preserve"> process may go through</w:t>
+      </w:r>
+      <w:r>
+        <w:rPr>
+          <w:sz w:val="24"/>
+        </w:rPr>
+        <w:t xml:space="preserve"> steps</w:t>
+      </w:r>
+      <w:r>
+        <w:rPr>
+          <w:sz w:val="24"/>
+        </w:rPr>
+        <w:t xml:space="preserve"> </w:t>
+      </w:r>
+      <w:r>
+        <w:rPr>
+          <w:sz w:val="24"/>
+        </w:rPr>
+        <w:t>one and two to try to reduce the size of the test suite. The advantage</w:t>
+      </w:r>
+      <w:r>
+        <w:rPr>
+          <w:sz w:val="24"/>
+        </w:rPr>
+        <w:t xml:space="preserve"> </w:t>
+      </w:r>
+      <w:r>
+        <w:rPr>
+          <w:sz w:val="24"/>
+        </w:rPr>
+        <w:t>with this approach is that the costly parts of test case development, that</w:t>
+      </w:r>
+      <w:r>
+        <w:rPr>
+          <w:sz w:val="24"/>
+        </w:rPr>
+        <w:t xml:space="preserve"> </w:t>
+      </w:r>
+      <w:r>
+        <w:rPr>
+          <w:sz w:val="24"/>
+        </w:rPr>
+        <w:t>is, identifi</w:t>
+      </w:r>
+      <w:r>
+        <w:rPr>
+          <w:sz w:val="24"/>
+        </w:rPr>
+        <w:t>cation of expected results and documentation of test cases are</w:t>
+      </w:r>
+      <w:r>
+        <w:rPr>
+          <w:sz w:val="24"/>
+        </w:rPr>
+        <w:t xml:space="preserve"> </w:t>
+      </w:r>
+      <w:r>
+        <w:rPr>
+          <w:sz w:val="24"/>
+        </w:rPr>
+        <w:t>postponed until it is certain that the test cases will actually be used.</w:t>
       </w:r>
       <w:r>
         <w:rPr>
@@ -5789,21 +5948,229 @@
         <w:rPr>
           <w:sz w:val="24"/>
         </w:rPr>
-        <w:t xml:space="preserve">In practice, the selection of test cases is often </w:t>
-      </w:r>
-      <w:proofErr w:type="spellStart"/>
-      <w:r>
-        <w:rPr>
-          <w:sz w:val="24"/>
-        </w:rPr>
-        <w:t>in°uenced</w:t>
-      </w:r>
-      <w:proofErr w:type="spellEnd"/>
-      <w:r>
-        <w:rPr>
-          <w:sz w:val="24"/>
-        </w:rPr>
-        <w:t xml:space="preserve"> by the time</w:t>
+        <w:t xml:space="preserve">In step (5), </w:t>
+      </w:r>
+      <w:r>
+        <w:rPr>
+          <w:sz w:val="24"/>
+        </w:rPr>
+        <w:t>“</w:t>
+      </w:r>
+      <w:r>
+        <w:rPr>
+          <w:sz w:val="24"/>
+        </w:rPr>
+        <w:t>test case generation", the abstract test cases are transformed</w:t>
+      </w:r>
+      <w:r>
+        <w:rPr>
+          <w:sz w:val="24"/>
+        </w:rPr>
+        <w:t xml:space="preserve"> </w:t>
+      </w:r>
+      <w:r>
+        <w:rPr>
+          <w:sz w:val="24"/>
+        </w:rPr>
+        <w:t xml:space="preserve">into executable test cases. This step consists of </w:t>
+      </w:r>
+      <w:r>
+        <w:rPr>
+          <w:sz w:val="24"/>
+        </w:rPr>
+        <w:t>more than</w:t>
+      </w:r>
+      <w:r>
+        <w:rPr>
+          <w:sz w:val="24"/>
+        </w:rPr>
+        <w:t xml:space="preserve"> three tasks. The</w:t>
+      </w:r>
+      <w:r>
+        <w:rPr>
+          <w:sz w:val="24"/>
+        </w:rPr>
+        <w:t xml:space="preserve"> </w:t>
+      </w:r>
+      <w:r>
+        <w:rPr>
+          <w:sz w:val="24"/>
+        </w:rPr>
+        <w:t>fi</w:t>
+      </w:r>
+      <w:r>
+        <w:rPr>
+          <w:sz w:val="24"/>
+        </w:rPr>
+        <w:t>rst task is the identi</w:t>
+      </w:r>
+      <w:r>
+        <w:rPr>
+          <w:sz w:val="24"/>
+        </w:rPr>
+        <w:t>fi</w:t>
+      </w:r>
+      <w:r>
+        <w:rPr>
+          <w:sz w:val="24"/>
+        </w:rPr>
+        <w:t>cation of actual test case inputs to the test object.</w:t>
+      </w:r>
+      <w:r>
+        <w:rPr>
+          <w:sz w:val="24"/>
+        </w:rPr>
+        <w:t xml:space="preserve">  </w:t>
+      </w:r>
+      <w:r>
+        <w:rPr>
+          <w:sz w:val="24"/>
+        </w:rPr>
+        <w:t>The abstract test cases are converted into real test case inputs through some</w:t>
+      </w:r>
+      <w:r>
+        <w:rPr>
+          <w:sz w:val="24"/>
+        </w:rPr>
+        <w:t xml:space="preserve"> </w:t>
+      </w:r>
+      <w:r>
+        <w:rPr>
+          <w:sz w:val="24"/>
+        </w:rPr>
+        <w:t>mapping function that is established during the input parameter modeling.</w:t>
+      </w:r>
+      <w:r>
+        <w:rPr>
+          <w:sz w:val="24"/>
+        </w:rPr>
+        <w:t xml:space="preserve">  </w:t>
+      </w:r>
+      <w:r>
+        <w:rPr>
+          <w:sz w:val="24"/>
+        </w:rPr>
+        <w:t>The second task is to identify th</w:t>
+      </w:r>
+      <w:r>
+        <w:rPr>
+          <w:sz w:val="24"/>
+        </w:rPr>
+        <w:t>e expected result for the specifi</w:t>
+      </w:r>
+      <w:r>
+        <w:rPr>
+          <w:sz w:val="24"/>
+        </w:rPr>
+        <w:t>c input and</w:t>
+      </w:r>
+      <w:r>
+        <w:rPr>
+          <w:sz w:val="24"/>
+        </w:rPr>
+        <w:t xml:space="preserve"> </w:t>
+      </w:r>
+      <w:r>
+        <w:rPr>
+          <w:sz w:val="24"/>
+        </w:rPr>
+        <w:t xml:space="preserve">the third task is to document the test case in a suitable way. If </w:t>
+      </w:r>
+      <w:r>
+        <w:rPr>
+          <w:sz w:val="24"/>
+        </w:rPr>
+        <w:t xml:space="preserve">the test execution is to be automated then test programs are to be written under this step. </w:t>
+      </w:r>
+      <w:r>
+        <w:rPr>
+          <w:sz w:val="24"/>
+        </w:rPr>
+        <w:t>For</w:t>
+      </w:r>
+      <w:r>
+        <w:rPr>
+          <w:sz w:val="24"/>
+        </w:rPr>
+        <w:t xml:space="preserve"> </w:t>
+      </w:r>
+      <w:r>
+        <w:rPr>
+          <w:sz w:val="24"/>
+        </w:rPr>
+        <w:t xml:space="preserve">manual test execution, test case instructions </w:t>
+      </w:r>
+      <w:r>
+        <w:rPr>
+          <w:sz w:val="24"/>
+        </w:rPr>
+        <w:t>are to be</w:t>
+      </w:r>
+      <w:r>
+        <w:rPr>
+          <w:sz w:val="24"/>
+        </w:rPr>
+        <w:t xml:space="preserve"> documented.</w:t>
+      </w:r>
+      <w:r>
+        <w:rPr>
+          <w:sz w:val="24"/>
+        </w:rPr>
+        <w:t xml:space="preserve">  </w:t>
+      </w:r>
+      <w:r>
+        <w:rPr>
+          <w:sz w:val="24"/>
+        </w:rPr>
+        <w:t xml:space="preserve">However, automation of this step is not straight forward.  </w:t>
+      </w:r>
+      <w:r>
+        <w:rPr>
+          <w:sz w:val="24"/>
+        </w:rPr>
+        <w:t>All three of the test generation task</w:t>
+      </w:r>
+      <w:r>
+        <w:rPr>
+          <w:sz w:val="24"/>
+        </w:rPr>
+        <w:t>s are diffi</w:t>
+      </w:r>
+      <w:r>
+        <w:rPr>
+          <w:sz w:val="24"/>
+        </w:rPr>
+        <w:t>cult to automate. Iden</w:t>
+      </w:r>
+      <w:r>
+        <w:rPr>
+          <w:sz w:val="24"/>
+        </w:rPr>
+        <w:t>tifi</w:t>
+      </w:r>
+      <w:r>
+        <w:rPr>
+          <w:sz w:val="24"/>
+        </w:rPr>
+        <w:t>cation of actual test case inputs can be automated but it requires that</w:t>
+      </w:r>
+      <w:r>
+        <w:rPr>
+          <w:sz w:val="24"/>
+        </w:rPr>
+        <w:t xml:space="preserve"> </w:t>
+      </w:r>
+      <w:r>
+        <w:rPr>
+          <w:sz w:val="24"/>
+        </w:rPr>
+        <w:t>the function mapping IPM parameter values to actual inputs be formalized.</w:t>
+      </w:r>
+      <w:r>
+        <w:rPr>
+          <w:sz w:val="24"/>
+        </w:rPr>
+        <w:t xml:space="preserve">  </w:t>
       </w:r>
     </w:p>
     <w:p>
@@ -5812,48 +6179,11 @@
         <w:autoSpaceDN w:val="0"/>
         <w:adjustRightInd w:val="0"/>
         <w:spacing w:after="0" w:line="240" w:lineRule="auto"/>
-        <w:rPr>
-          <w:sz w:val="24"/>
-        </w:rPr>
-      </w:pPr>
-      <w:proofErr w:type="gramStart"/>
-      <w:r>
-        <w:rPr>
-          <w:sz w:val="24"/>
-        </w:rPr>
-        <w:t>available</w:t>
-      </w:r>
-      <w:proofErr w:type="gramEnd"/>
-      <w:r>
-        <w:rPr>
-          <w:sz w:val="24"/>
-        </w:rPr>
-        <w:t xml:space="preserve"> for test case execution. In step (4) </w:t>
-      </w:r>
-      <w:r>
-        <w:rPr>
-          <w:sz w:val="24"/>
-        </w:rPr>
-        <w:t>the abstract test suite is eval</w:t>
-      </w:r>
-      <w:r>
-        <w:rPr>
-          <w:sz w:val="24"/>
-        </w:rPr>
-        <w:t>uated. The evaluation may, for instance, focus on the size of the test suite</w:t>
-      </w:r>
-      <w:r>
-        <w:rPr>
-          <w:sz w:val="24"/>
-        </w:rPr>
-        <w:t xml:space="preserve"> </w:t>
-      </w:r>
-      <w:r>
-        <w:rPr>
-          <w:sz w:val="24"/>
-        </w:rPr>
-        <w:t>and indirectly consider the testing time.</w:t>
-      </w:r>
+        <w:jc w:val="both"/>
+        <w:rPr>
+          <w:sz w:val="24"/>
+        </w:rPr>
+      </w:pPr>
     </w:p>
     <w:p>
       <w:pPr>
@@ -5861,65 +6191,262 @@
         <w:autoSpaceDN w:val="0"/>
         <w:adjustRightInd w:val="0"/>
         <w:spacing w:after="0" w:line="240" w:lineRule="auto"/>
-        <w:rPr>
-          <w:sz w:val="24"/>
-        </w:rPr>
-      </w:pPr>
-      <w:r>
-        <w:rPr>
-          <w:sz w:val="24"/>
-        </w:rPr>
-        <w:t>If the abstract test suite is too large the tester may return to steps</w:t>
-      </w:r>
-      <w:r>
-        <w:rPr>
-          <w:sz w:val="24"/>
-        </w:rPr>
-        <w:t xml:space="preserve"> </w:t>
-      </w:r>
-      <w:r>
-        <w:rPr>
-          <w:sz w:val="24"/>
-        </w:rPr>
-        <w:t>one and two to try to reduce the size of the test suite. The advantage</w:t>
-      </w:r>
-      <w:r>
-        <w:rPr>
-          <w:sz w:val="24"/>
-        </w:rPr>
-        <w:t xml:space="preserve"> </w:t>
-      </w:r>
-      <w:r>
-        <w:rPr>
-          <w:sz w:val="24"/>
-        </w:rPr>
-        <w:t>with this approach is that the costly parts of test case development, that</w:t>
-      </w:r>
-      <w:r>
-        <w:rPr>
-          <w:sz w:val="24"/>
-        </w:rPr>
-        <w:t xml:space="preserve"> </w:t>
-      </w:r>
-      <w:r>
-        <w:rPr>
-          <w:sz w:val="24"/>
-        </w:rPr>
-        <w:t xml:space="preserve">is, </w:t>
-      </w:r>
-      <w:proofErr w:type="spellStart"/>
-      <w:r>
-        <w:rPr>
-          <w:sz w:val="24"/>
-        </w:rPr>
-        <w:t>identi¯cation</w:t>
-      </w:r>
-      <w:proofErr w:type="spellEnd"/>
-      <w:r>
-        <w:rPr>
-          <w:sz w:val="24"/>
-        </w:rPr>
-        <w:t xml:space="preserve"> of expected results and documentation of test cases are</w:t>
+        <w:jc w:val="both"/>
+        <w:rPr>
+          <w:sz w:val="24"/>
+        </w:rPr>
+      </w:pPr>
+      <w:r>
+        <w:rPr>
+          <w:sz w:val="24"/>
+        </w:rPr>
+        <w:t>Automation of the identifi</w:t>
+      </w:r>
+      <w:r>
+        <w:rPr>
+          <w:sz w:val="24"/>
+        </w:rPr>
+        <w:t>cation of the expected results may possibly be the</w:t>
+      </w:r>
+      <w:r>
+        <w:rPr>
+          <w:sz w:val="24"/>
+        </w:rPr>
+        <w:t xml:space="preserve"> </w:t>
+      </w:r>
+      <w:r>
+        <w:rPr>
+          <w:sz w:val="24"/>
+        </w:rPr>
+        <w:t>most diffi</w:t>
+      </w:r>
+      <w:r>
+        <w:rPr>
+          <w:sz w:val="24"/>
+        </w:rPr>
+        <w:t>cult task to automat</w:t>
+      </w:r>
+      <w:r>
+        <w:rPr>
+          <w:sz w:val="24"/>
+        </w:rPr>
+        <w:t>e as the specifi</w:t>
+      </w:r>
+      <w:r>
+        <w:rPr>
+          <w:sz w:val="24"/>
+        </w:rPr>
+        <w:t>cation needs</w:t>
+      </w:r>
+      <w:r>
+        <w:rPr>
+          <w:sz w:val="24"/>
+        </w:rPr>
+        <w:t xml:space="preserve"> </w:t>
+      </w:r>
+      <w:r>
+        <w:rPr>
+          <w:sz w:val="24"/>
+        </w:rPr>
+        <w:t>to be semantically exact and machine readable</w:t>
+      </w:r>
+      <w:r>
+        <w:rPr>
+          <w:sz w:val="24"/>
+        </w:rPr>
+        <w:t xml:space="preserve"> and hence</w:t>
+      </w:r>
+      <w:r>
+        <w:rPr>
+          <w:sz w:val="24"/>
+        </w:rPr>
+        <w:t xml:space="preserve"> expressed in some</w:t>
+      </w:r>
+      <w:r>
+        <w:rPr>
+          <w:sz w:val="24"/>
+        </w:rPr>
+        <w:t xml:space="preserve"> </w:t>
+      </w:r>
+      <w:r>
+        <w:rPr>
+          <w:sz w:val="24"/>
+        </w:rPr>
+        <w:t>formal language. Lastly</w:t>
+      </w:r>
+      <w:r>
+        <w:rPr>
+          <w:sz w:val="24"/>
+        </w:rPr>
+        <w:t>, automatic documentation of test cases requires</w:t>
+      </w:r>
+      <w:r>
+        <w:rPr>
+          <w:sz w:val="24"/>
+        </w:rPr>
+        <w:t xml:space="preserve"> </w:t>
+      </w:r>
+      <w:r>
+        <w:rPr>
+          <w:sz w:val="24"/>
+        </w:rPr>
+        <w:t>code generation, which also requires seman</w:t>
+      </w:r>
+      <w:r>
+        <w:rPr>
+          <w:sz w:val="24"/>
+        </w:rPr>
+        <w:t>tically exact specifi</w:t>
+      </w:r>
+      <w:r>
+        <w:rPr>
+          <w:sz w:val="24"/>
+        </w:rPr>
+        <w:t>cations. Un</w:t>
+      </w:r>
+      <w:r>
+        <w:rPr>
+          <w:sz w:val="24"/>
+        </w:rPr>
+        <w:t>less these requirements are satis</w:t>
+      </w:r>
+      <w:r>
+        <w:rPr>
+          <w:sz w:val="24"/>
+        </w:rPr>
+        <w:t>fi</w:t>
+      </w:r>
+      <w:r>
+        <w:rPr>
+          <w:sz w:val="24"/>
+        </w:rPr>
+        <w:t>ed, the test generation step is likely to be</w:t>
+      </w:r>
+      <w:r>
+        <w:rPr>
+          <w:sz w:val="24"/>
+        </w:rPr>
+        <w:t xml:space="preserve"> </w:t>
+      </w:r>
+      <w:r>
+        <w:rPr>
+          <w:sz w:val="24"/>
+        </w:rPr>
+        <w:t>relatively expensive due to much manual intervention.</w:t>
+      </w:r>
+      <w:r>
+        <w:rPr>
+          <w:sz w:val="24"/>
+        </w:rPr>
+        <w:t xml:space="preserve"> </w:t>
+      </w:r>
+      <w:r>
+        <w:rPr>
+          <w:sz w:val="24"/>
+        </w:rPr>
+        <w:t>Step (6) of the combination strategy test process is test case execution.</w:t>
+      </w:r>
+      <w:r>
+        <w:rPr>
+          <w:sz w:val="24"/>
+        </w:rPr>
+        <w:t xml:space="preserve">  </w:t>
+      </w:r>
+      <w:r>
+        <w:rPr>
+          <w:sz w:val="24"/>
+        </w:rPr>
+        <w:t>As the name implies, the test cases are executed and the results recorded.</w:t>
+      </w:r>
+      <w:r>
+        <w:rPr>
+          <w:sz w:val="24"/>
+        </w:rPr>
+        <w:t xml:space="preserve">  </w:t>
+      </w:r>
+      <w:r>
+        <w:rPr>
+          <w:sz w:val="24"/>
+        </w:rPr>
+        <w:t>There are no di</w:t>
+      </w:r>
+      <w:r>
+        <w:rPr>
+          <w:sz w:val="24"/>
+        </w:rPr>
+        <w:t>ff</w:t>
+      </w:r>
+      <w:r>
+        <w:rPr>
+          <w:sz w:val="24"/>
+        </w:rPr>
+        <w:t>erences in this step compared to the corresponding step in</w:t>
+      </w:r>
+      <w:r>
+        <w:rPr>
+          <w:sz w:val="24"/>
+        </w:rPr>
+        <w:t xml:space="preserve"> the generic test process. The fi</w:t>
+      </w:r>
+      <w:r>
+        <w:rPr>
+          <w:sz w:val="24"/>
+        </w:rPr>
+        <w:t>nal step (7) is the test stop decision.</w:t>
+      </w:r>
+      <w:r>
+        <w:rPr>
+          <w:sz w:val="24"/>
+        </w:rPr>
+        <w:t xml:space="preserve">  </w:t>
+      </w:r>
+      <w:r>
+        <w:rPr>
+          <w:sz w:val="24"/>
+        </w:rPr>
+        <w:t>Again, it is a copy of the corresponding test stop decision step in the generic</w:t>
+      </w:r>
+      <w:r>
+        <w:rPr>
+          <w:sz w:val="24"/>
+        </w:rPr>
+        <w:t xml:space="preserve"> </w:t>
+      </w:r>
+      <w:r>
+        <w:rPr>
+          <w:sz w:val="24"/>
+        </w:rPr>
+        <w:t>test process. Steps (6) and (7) are included in the combination strategy test</w:t>
+      </w:r>
+      <w:r>
+        <w:rPr>
+          <w:sz w:val="24"/>
+        </w:rPr>
+        <w:t xml:space="preserve"> </w:t>
+      </w:r>
+      <w:r>
+        <w:rPr>
+          <w:sz w:val="24"/>
+        </w:rPr>
+        <w:t>process to indicate the opportunity for combination strategy re-selection and</w:t>
+      </w:r>
+      <w:r>
+        <w:rPr>
+          <w:sz w:val="24"/>
+        </w:rPr>
+        <w:t xml:space="preserve"> </w:t>
+      </w:r>
+      <w:r>
+        <w:rPr>
+          <w:sz w:val="24"/>
+        </w:rPr>
+        <w:t>input parameter re-modeling should the test results be unsatisfactory.</w:t>
+      </w:r>
+      <w:r>
+        <w:rPr>
+          <w:sz w:val="24"/>
+        </w:rPr>
+        <w:t xml:space="preserve">  </w:t>
       </w:r>
     </w:p>
     <w:p>
@@ -5928,521 +6455,65 @@
         <w:autoSpaceDN w:val="0"/>
         <w:adjustRightInd w:val="0"/>
         <w:spacing w:after="0" w:line="240" w:lineRule="auto"/>
-        <w:rPr>
-          <w:sz w:val="24"/>
-        </w:rPr>
-      </w:pPr>
-      <w:proofErr w:type="gramStart"/>
-      <w:r>
-        <w:rPr>
-          <w:sz w:val="24"/>
-        </w:rPr>
-        <w:t>postponed</w:t>
-      </w:r>
-      <w:proofErr w:type="gramEnd"/>
-      <w:r>
-        <w:rPr>
-          <w:sz w:val="24"/>
-        </w:rPr>
-        <w:t xml:space="preserve"> until it is certain that the test cases will actually be used.</w:t>
-      </w:r>
-      <w:r>
-        <w:rPr>
-          <w:sz w:val="24"/>
-        </w:rPr>
-        <w:t xml:space="preserve">  </w:t>
-      </w:r>
-      <w:r>
-        <w:rPr>
-          <w:sz w:val="24"/>
-        </w:rPr>
-        <w:t>In step (5), \test case generation", the abstract test cases are transformed</w:t>
-      </w:r>
-      <w:r>
-        <w:rPr>
-          <w:sz w:val="24"/>
-        </w:rPr>
-        <w:t xml:space="preserve"> </w:t>
-      </w:r>
-      <w:r>
-        <w:rPr>
-          <w:sz w:val="24"/>
-        </w:rPr>
-        <w:t>into executable test cases. This step consists of at least three tasks. The</w:t>
-      </w:r>
-      <w:r>
-        <w:rPr>
-          <w:sz w:val="24"/>
-        </w:rPr>
-        <w:t xml:space="preserve"> </w:t>
-      </w:r>
-      <w:r>
-        <w:rPr>
-          <w:sz w:val="24"/>
-        </w:rPr>
-        <w:t>¯</w:t>
-      </w:r>
-      <w:proofErr w:type="spellStart"/>
-      <w:r>
-        <w:rPr>
-          <w:sz w:val="24"/>
-        </w:rPr>
-        <w:t>rst</w:t>
-      </w:r>
-      <w:proofErr w:type="spellEnd"/>
-      <w:r>
-        <w:rPr>
-          <w:sz w:val="24"/>
-        </w:rPr>
-        <w:t xml:space="preserve"> task is the </w:t>
-      </w:r>
-      <w:proofErr w:type="spellStart"/>
-      <w:r>
-        <w:rPr>
-          <w:sz w:val="24"/>
-        </w:rPr>
-        <w:t>identi¯cation</w:t>
-      </w:r>
-      <w:proofErr w:type="spellEnd"/>
-      <w:r>
-        <w:rPr>
-          <w:sz w:val="24"/>
-        </w:rPr>
-        <w:t xml:space="preserve"> of actual test case inputs to the test object.</w:t>
-      </w:r>
-      <w:r>
-        <w:rPr>
-          <w:sz w:val="24"/>
-        </w:rPr>
-        <w:t xml:space="preserve">  </w:t>
-      </w:r>
-      <w:r>
-        <w:rPr>
-          <w:sz w:val="24"/>
-        </w:rPr>
-        <w:t>The abstract test cases are converted into real test case inputs through some</w:t>
-      </w:r>
-      <w:r>
-        <w:rPr>
-          <w:sz w:val="24"/>
-        </w:rPr>
-        <w:t xml:space="preserve"> </w:t>
-      </w:r>
-      <w:r>
-        <w:rPr>
-          <w:sz w:val="24"/>
-        </w:rPr>
-        <w:t>mapping function that is established during the input parameter modeling.</w:t>
-      </w:r>
-      <w:r>
-        <w:rPr>
-          <w:sz w:val="24"/>
-        </w:rPr>
-        <w:t xml:space="preserve">  </w:t>
-      </w:r>
-      <w:r>
-        <w:rPr>
-          <w:sz w:val="24"/>
-        </w:rPr>
-        <w:t xml:space="preserve">The second task is to identify the expected result for the </w:t>
-      </w:r>
-      <w:proofErr w:type="spellStart"/>
-      <w:r>
-        <w:rPr>
-          <w:sz w:val="24"/>
-        </w:rPr>
-        <w:t>speci¯c</w:t>
-      </w:r>
-      <w:proofErr w:type="spellEnd"/>
-      <w:r>
-        <w:rPr>
-          <w:sz w:val="24"/>
-        </w:rPr>
-        <w:t xml:space="preserve"> input and</w:t>
-      </w:r>
-      <w:r>
-        <w:rPr>
-          <w:sz w:val="24"/>
-        </w:rPr>
-        <w:t xml:space="preserve"> </w:t>
-      </w:r>
-      <w:r>
-        <w:rPr>
-          <w:sz w:val="24"/>
-        </w:rPr>
-        <w:t>the third task is to document the test case in a suitable way. If the intention</w:t>
-      </w:r>
-      <w:r>
-        <w:rPr>
-          <w:sz w:val="24"/>
-        </w:rPr>
-        <w:t xml:space="preserve"> </w:t>
-      </w:r>
-      <w:r>
-        <w:rPr>
-          <w:sz w:val="24"/>
-        </w:rPr>
-        <w:t>is to automate test execution this part involves writing test programs. For</w:t>
-      </w:r>
-      <w:r>
-        <w:rPr>
-          <w:sz w:val="24"/>
-        </w:rPr>
-        <w:t xml:space="preserve"> </w:t>
-      </w:r>
-      <w:r>
-        <w:rPr>
-          <w:sz w:val="24"/>
-        </w:rPr>
-        <w:t>manual test execution, test case instructions should be documented.</w:t>
-      </w:r>
-      <w:r>
-        <w:rPr>
-          <w:sz w:val="24"/>
-        </w:rPr>
-        <w:t xml:space="preserve">  </w:t>
-      </w:r>
-      <w:r>
-        <w:rPr>
-          <w:sz w:val="24"/>
-        </w:rPr>
-        <w:t>All three of the test generation task</w:t>
-      </w:r>
-      <w:r>
-        <w:rPr>
-          <w:sz w:val="24"/>
-        </w:rPr>
-        <w:t xml:space="preserve">s are </w:t>
-      </w:r>
-      <w:proofErr w:type="spellStart"/>
-      <w:r>
-        <w:rPr>
-          <w:sz w:val="24"/>
-        </w:rPr>
-        <w:t>di±cult</w:t>
-      </w:r>
-      <w:proofErr w:type="spellEnd"/>
-      <w:r>
-        <w:rPr>
-          <w:sz w:val="24"/>
-        </w:rPr>
-        <w:t xml:space="preserve"> to automate. </w:t>
-      </w:r>
-      <w:proofErr w:type="spellStart"/>
-      <w:r>
-        <w:rPr>
-          <w:sz w:val="24"/>
-        </w:rPr>
-        <w:t>Iden</w:t>
-      </w:r>
-      <w:r>
-        <w:rPr>
-          <w:sz w:val="24"/>
-        </w:rPr>
-        <w:t>ti¯cation</w:t>
-      </w:r>
-      <w:proofErr w:type="spellEnd"/>
-      <w:r>
-        <w:rPr>
-          <w:sz w:val="24"/>
-        </w:rPr>
-        <w:t xml:space="preserve"> of actual test case inputs can be automated but it requires that</w:t>
-      </w:r>
-      <w:r>
-        <w:rPr>
-          <w:sz w:val="24"/>
-        </w:rPr>
-        <w:t xml:space="preserve"> </w:t>
-      </w:r>
-      <w:r>
-        <w:rPr>
-          <w:sz w:val="24"/>
-        </w:rPr>
-        <w:t>the function mapping IPM parameter values to actual inputs be formalized.</w:t>
-      </w:r>
-      <w:r>
-        <w:rPr>
-          <w:sz w:val="24"/>
-        </w:rPr>
-        <w:t xml:space="preserve">  </w:t>
-      </w:r>
-      <w:r>
-        <w:rPr>
-          <w:sz w:val="24"/>
-        </w:rPr>
-        <w:t xml:space="preserve">Automation of the </w:t>
-      </w:r>
-      <w:proofErr w:type="spellStart"/>
-      <w:r>
-        <w:rPr>
-          <w:sz w:val="24"/>
-        </w:rPr>
-        <w:t>identi¯cation</w:t>
-      </w:r>
-      <w:proofErr w:type="spellEnd"/>
-      <w:r>
-        <w:rPr>
-          <w:sz w:val="24"/>
-        </w:rPr>
-        <w:t xml:space="preserve"> of the expected results may possibly be the</w:t>
-      </w:r>
-      <w:r>
-        <w:rPr>
-          <w:sz w:val="24"/>
-        </w:rPr>
-        <w:t xml:space="preserve"> </w:t>
-      </w:r>
-      <w:r>
-        <w:rPr>
-          <w:sz w:val="24"/>
-        </w:rPr>
-        <w:t xml:space="preserve">most </w:t>
-      </w:r>
-      <w:proofErr w:type="spellStart"/>
-      <w:r>
-        <w:rPr>
-          <w:sz w:val="24"/>
-        </w:rPr>
-        <w:t>di±cult</w:t>
-      </w:r>
-      <w:proofErr w:type="spellEnd"/>
-      <w:r>
-        <w:rPr>
-          <w:sz w:val="24"/>
-        </w:rPr>
-        <w:t xml:space="preserve"> task to automate. The reason is that the </w:t>
-      </w:r>
-      <w:proofErr w:type="spellStart"/>
-      <w:r>
-        <w:rPr>
-          <w:sz w:val="24"/>
-        </w:rPr>
-        <w:t>speci¯cation</w:t>
-      </w:r>
-      <w:proofErr w:type="spellEnd"/>
-      <w:r>
-        <w:rPr>
-          <w:sz w:val="24"/>
-        </w:rPr>
-        <w:t xml:space="preserve"> needs</w:t>
-      </w:r>
-      <w:r>
-        <w:rPr>
-          <w:sz w:val="24"/>
-        </w:rPr>
-        <w:t xml:space="preserve"> </w:t>
-      </w:r>
-      <w:r>
-        <w:rPr>
-          <w:sz w:val="24"/>
-        </w:rPr>
-        <w:t>to be semantically exact and machine readable, that is, expressed in some</w:t>
-      </w:r>
-      <w:r>
-        <w:rPr>
-          <w:sz w:val="24"/>
-        </w:rPr>
-        <w:t xml:space="preserve"> </w:t>
-      </w:r>
-      <w:r>
-        <w:rPr>
-          <w:sz w:val="24"/>
-        </w:rPr>
-        <w:t>formal language. Finally, automatic documentation of test cases requires</w:t>
-      </w:r>
-      <w:r>
-        <w:rPr>
-          <w:sz w:val="24"/>
-        </w:rPr>
-        <w:t xml:space="preserve"> </w:t>
-      </w:r>
-      <w:r>
-        <w:rPr>
-          <w:sz w:val="24"/>
-        </w:rPr>
-        <w:t>code generation, which also requires seman</w:t>
-      </w:r>
-      <w:r>
-        <w:rPr>
-          <w:sz w:val="24"/>
-        </w:rPr>
-        <w:t xml:space="preserve">tically exact </w:t>
-      </w:r>
-      <w:proofErr w:type="spellStart"/>
-      <w:r>
-        <w:rPr>
-          <w:sz w:val="24"/>
-        </w:rPr>
-        <w:t>speci¯cations</w:t>
-      </w:r>
-      <w:proofErr w:type="spellEnd"/>
-      <w:r>
-        <w:rPr>
-          <w:sz w:val="24"/>
-        </w:rPr>
-        <w:t>. Un</w:t>
-      </w:r>
-      <w:r>
-        <w:rPr>
-          <w:sz w:val="24"/>
-        </w:rPr>
-        <w:t xml:space="preserve">less these requirements are </w:t>
-      </w:r>
-      <w:proofErr w:type="spellStart"/>
-      <w:r>
-        <w:rPr>
-          <w:sz w:val="24"/>
-        </w:rPr>
-        <w:t>satis¯ed</w:t>
-      </w:r>
-      <w:proofErr w:type="spellEnd"/>
-      <w:r>
-        <w:rPr>
-          <w:sz w:val="24"/>
-        </w:rPr>
-        <w:t>, the test generation step is likely to be</w:t>
-      </w:r>
-      <w:r>
-        <w:rPr>
-          <w:sz w:val="24"/>
-        </w:rPr>
-        <w:t xml:space="preserve"> </w:t>
-      </w:r>
-      <w:r>
-        <w:rPr>
-          <w:sz w:val="24"/>
-        </w:rPr>
-        <w:t>relatively expensive due to much manual intervention.</w:t>
-      </w:r>
-      <w:r>
-        <w:rPr>
-          <w:sz w:val="24"/>
-        </w:rPr>
-        <w:t xml:space="preserve"> </w:t>
-      </w:r>
-      <w:r>
-        <w:rPr>
-          <w:sz w:val="24"/>
-        </w:rPr>
-        <w:t>Step (6) of the combination strategy test process is test case execution.</w:t>
-      </w:r>
-      <w:r>
-        <w:rPr>
-          <w:sz w:val="24"/>
-        </w:rPr>
-        <w:t xml:space="preserve">  </w:t>
-      </w:r>
-      <w:r>
-        <w:rPr>
-          <w:sz w:val="24"/>
-        </w:rPr>
-        <w:t>As the name implies, the test cases are executed and the results recorded.</w:t>
-      </w:r>
-      <w:r>
-        <w:rPr>
-          <w:sz w:val="24"/>
-        </w:rPr>
-        <w:t xml:space="preserve">  </w:t>
-      </w:r>
-      <w:r>
-        <w:rPr>
-          <w:sz w:val="24"/>
-        </w:rPr>
-        <w:t xml:space="preserve">There are no </w:t>
-      </w:r>
-      <w:proofErr w:type="spellStart"/>
-      <w:r>
-        <w:rPr>
-          <w:sz w:val="24"/>
-        </w:rPr>
-        <w:t>di®erences</w:t>
-      </w:r>
-      <w:proofErr w:type="spellEnd"/>
-      <w:r>
-        <w:rPr>
-          <w:sz w:val="24"/>
-        </w:rPr>
-        <w:t xml:space="preserve"> in this step compared to the corresponding step</w:t>
-      </w:r>
-      <w:r>
-        <w:rPr>
-          <w:sz w:val="24"/>
-        </w:rPr>
-        <w:t xml:space="preserve"> </w:t>
-      </w:r>
-      <w:r>
-        <w:rPr>
-          <w:sz w:val="24"/>
-        </w:rPr>
-        <w:t>in the generic test process. The ¯</w:t>
-      </w:r>
-      <w:proofErr w:type="spellStart"/>
-      <w:r>
-        <w:rPr>
-          <w:sz w:val="24"/>
-        </w:rPr>
-        <w:t>nal</w:t>
-      </w:r>
-      <w:proofErr w:type="spellEnd"/>
-      <w:r>
-        <w:rPr>
-          <w:sz w:val="24"/>
-        </w:rPr>
-        <w:t xml:space="preserve"> step (7) is the test stop decision.</w:t>
-      </w:r>
-      <w:r>
-        <w:rPr>
-          <w:sz w:val="24"/>
-        </w:rPr>
-        <w:t xml:space="preserve">  </w:t>
-      </w:r>
-      <w:r>
-        <w:rPr>
-          <w:sz w:val="24"/>
-        </w:rPr>
-        <w:t>Again, it is a copy of the corresponding test stop decision step in the generic</w:t>
-      </w:r>
-      <w:r>
-        <w:rPr>
-          <w:sz w:val="24"/>
-        </w:rPr>
-        <w:t xml:space="preserve"> </w:t>
-      </w:r>
-      <w:r>
-        <w:rPr>
-          <w:sz w:val="24"/>
-        </w:rPr>
-        <w:t>test process. Steps (6) and (7) are included in the combination strategy test</w:t>
-      </w:r>
-      <w:r>
-        <w:rPr>
-          <w:sz w:val="24"/>
-        </w:rPr>
-        <w:t xml:space="preserve"> </w:t>
-      </w:r>
-      <w:r>
-        <w:rPr>
-          <w:sz w:val="24"/>
-        </w:rPr>
-        <w:t>process to indicate the opportunity for combination strategy re-selection and</w:t>
-      </w:r>
-      <w:r>
-        <w:rPr>
-          <w:sz w:val="24"/>
-        </w:rPr>
-        <w:t xml:space="preserve"> </w:t>
-      </w:r>
-      <w:r>
-        <w:rPr>
-          <w:sz w:val="24"/>
-        </w:rPr>
-        <w:t>input parameter re-modeling should the test results be unsatisfactory.</w:t>
-      </w:r>
-      <w:r>
-        <w:rPr>
-          <w:sz w:val="24"/>
-        </w:rPr>
-        <w:t xml:space="preserve">  </w:t>
+        <w:jc w:val="both"/>
+        <w:rPr>
+          <w:sz w:val="24"/>
+        </w:rPr>
+      </w:pPr>
+      <w:r>
+        <w:rPr>
+          <w:noProof/>
+          <w:sz w:val="24"/>
+        </w:rPr>
+        <w:lastRenderedPageBreak/>
+        <w:drawing>
+          <wp:inline distT="0" distB="0" distL="0" distR="0">
+            <wp:extent cx="5943600" cy="2679056"/>
+            <wp:effectExtent l="0" t="0" r="0" b="7620"/>
+            <wp:docPr id="3" name="Picture 3" descr="F:\Curr_sem\FSV\fig3.PNG"/>
+            <wp:cNvGraphicFramePr>
+              <a:graphicFrameLocks xmlns:a="http://schemas.openxmlformats.org/drawingml/2006/main" noChangeAspect="1"/>
+            </wp:cNvGraphicFramePr>
+            <a:graphic xmlns:a="http://schemas.openxmlformats.org/drawingml/2006/main">
+              <a:graphicData uri="http://schemas.openxmlformats.org/drawingml/2006/picture">
+                <pic:pic xmlns:pic="http://schemas.openxmlformats.org/drawingml/2006/picture">
+                  <pic:nvPicPr>
+                    <pic:cNvPr id="0" name="Picture 1" descr="F:\Curr_sem\FSV\fig3.PNG"/>
+                    <pic:cNvPicPr>
+                      <a:picLocks noChangeAspect="1" noChangeArrowheads="1"/>
+                    </pic:cNvPicPr>
+                  </pic:nvPicPr>
+                  <pic:blipFill>
+                    <a:blip r:embed="rId10">
+                      <a:extLst>
+                        <a:ext uri="{28A0092B-C50C-407E-A947-70E740481C1C}">
+                          <a14:useLocalDpi xmlns:a14="http://schemas.microsoft.com/office/drawing/2010/main" val="0"/>
+                        </a:ext>
+                      </a:extLst>
+                    </a:blip>
+                    <a:srcRect/>
+                    <a:stretch>
+                      <a:fillRect/>
+                    </a:stretch>
+                  </pic:blipFill>
+                  <pic:spPr bwMode="auto">
+                    <a:xfrm>
+                      <a:off x="0" y="0"/>
+                      <a:ext cx="5943600" cy="2679056"/>
+                    </a:xfrm>
+                    <a:prstGeom prst="rect">
+                      <a:avLst/>
+                    </a:prstGeom>
+                    <a:noFill/>
+                    <a:ln>
+                      <a:noFill/>
+                    </a:ln>
+                  </pic:spPr>
+                </pic:pic>
+              </a:graphicData>
+            </a:graphic>
+          </wp:inline>
+        </w:drawing>
       </w:r>
     </w:p>
     <w:p>
@@ -6451,6 +6522,276 @@
         <w:autoSpaceDN w:val="0"/>
         <w:adjustRightInd w:val="0"/>
         <w:spacing w:after="0" w:line="240" w:lineRule="auto"/>
+        <w:jc w:val="center"/>
+        <w:rPr>
+          <w:b/>
+          <w:sz w:val="24"/>
+        </w:rPr>
+      </w:pPr>
+      <w:r>
+        <w:rPr>
+          <w:b/>
+          <w:sz w:val="24"/>
+        </w:rPr>
+        <w:t>Fig 1.c</w:t>
+      </w:r>
+      <w:r>
+        <w:rPr>
+          <w:b/>
+          <w:sz w:val="24"/>
+        </w:rPr>
+        <w:t xml:space="preserve"> IPM method</w:t>
+      </w:r>
+    </w:p>
+    <w:p>
+      <w:pPr>
+        <w:autoSpaceDE w:val="0"/>
+        <w:autoSpaceDN w:val="0"/>
+        <w:adjustRightInd w:val="0"/>
+        <w:spacing w:after="0" w:line="240" w:lineRule="auto"/>
+        <w:jc w:val="both"/>
+        <w:rPr>
+          <w:b/>
+          <w:sz w:val="24"/>
+        </w:rPr>
+      </w:pPr>
+    </w:p>
+    <w:p>
+      <w:pPr>
+        <w:autoSpaceDE w:val="0"/>
+        <w:autoSpaceDN w:val="0"/>
+        <w:adjustRightInd w:val="0"/>
+        <w:spacing w:after="0" w:line="240" w:lineRule="auto"/>
+        <w:jc w:val="both"/>
+        <w:rPr>
+          <w:sz w:val="24"/>
+        </w:rPr>
+      </w:pPr>
+      <w:r>
+        <w:rPr>
+          <w:sz w:val="24"/>
+        </w:rPr>
+        <w:t>The six combination strategies namely - Each Choice (EC)</w:t>
+      </w:r>
+      <w:r>
+        <w:rPr>
+          <w:sz w:val="24"/>
+        </w:rPr>
+        <w:t>, Base Choice (BC)</w:t>
+      </w:r>
+      <w:r>
+        <w:rPr>
+          <w:sz w:val="24"/>
+        </w:rPr>
+        <w:t>, O</w:t>
+      </w:r>
+      <w:r>
+        <w:rPr>
+          <w:sz w:val="24"/>
+        </w:rPr>
+        <w:t>rth</w:t>
+      </w:r>
+      <w:r>
+        <w:rPr>
+          <w:sz w:val="24"/>
+        </w:rPr>
+        <w:t>ogonal Arrays (OA)</w:t>
+      </w:r>
+      <w:r>
+        <w:rPr>
+          <w:sz w:val="24"/>
+        </w:rPr>
+        <w:t>, In</w:t>
+      </w:r>
+      <w:r>
+        <w:rPr>
+          <w:sz w:val="24"/>
+        </w:rPr>
+        <w:t xml:space="preserve"> </w:t>
+      </w:r>
+      <w:r>
+        <w:rPr>
+          <w:sz w:val="24"/>
+        </w:rPr>
+        <w:t>Parameter</w:t>
+      </w:r>
+      <w:r>
+        <w:rPr>
+          <w:sz w:val="24"/>
+        </w:rPr>
+        <w:t xml:space="preserve"> </w:t>
+      </w:r>
+      <w:r>
+        <w:rPr>
+          <w:sz w:val="24"/>
+        </w:rPr>
+        <w:t>Order (IPO)</w:t>
+      </w:r>
+      <w:r>
+        <w:rPr>
+          <w:sz w:val="24"/>
+        </w:rPr>
+        <w:t>, Automatic Effi</w:t>
+      </w:r>
+      <w:r>
+        <w:rPr>
+          <w:sz w:val="24"/>
+        </w:rPr>
+        <w:t xml:space="preserve">cient Test </w:t>
+      </w:r>
+      <w:r>
+        <w:rPr>
+          <w:sz w:val="24"/>
+        </w:rPr>
+        <w:t>Generator (AETG)</w:t>
+      </w:r>
+      <w:r>
+        <w:rPr>
+          <w:sz w:val="24"/>
+        </w:rPr>
+        <w:t>, and</w:t>
+      </w:r>
+      <w:r>
+        <w:rPr>
+          <w:sz w:val="24"/>
+        </w:rPr>
+        <w:t xml:space="preserve"> </w:t>
+      </w:r>
+      <w:r>
+        <w:rPr>
+          <w:sz w:val="24"/>
+        </w:rPr>
+        <w:t>All Combinations (AC)</w:t>
+      </w:r>
+      <w:r>
+        <w:rPr>
+          <w:sz w:val="24"/>
+        </w:rPr>
+        <w:t xml:space="preserve"> - which were obtained from earlier works were run standard tests to identify their impact on and synergy with existing testing methods.  The results of the tests will be presented in the next paper submission.  Briefly, the results focus on the following properties:</w:t>
+      </w:r>
+    </w:p>
+    <w:p>
+      <w:pPr>
+        <w:pStyle w:val="ListParagraph"/>
+        <w:numPr>
+          <w:ilvl w:val="0"/>
+          <w:numId w:val="5"/>
+        </w:numPr>
+        <w:autoSpaceDE w:val="0"/>
+        <w:autoSpaceDN w:val="0"/>
+        <w:adjustRightInd w:val="0"/>
+        <w:spacing w:after="0" w:line="240" w:lineRule="auto"/>
+        <w:jc w:val="both"/>
+        <w:rPr>
+          <w:sz w:val="24"/>
+        </w:rPr>
+      </w:pPr>
+      <w:r>
+        <w:rPr>
+          <w:sz w:val="24"/>
+        </w:rPr>
+        <w:t>Coverage Criteria</w:t>
+      </w:r>
+    </w:p>
+    <w:p>
+      <w:pPr>
+        <w:pStyle w:val="ListParagraph"/>
+        <w:numPr>
+          <w:ilvl w:val="0"/>
+          <w:numId w:val="5"/>
+        </w:numPr>
+        <w:autoSpaceDE w:val="0"/>
+        <w:autoSpaceDN w:val="0"/>
+        <w:adjustRightInd w:val="0"/>
+        <w:spacing w:after="0" w:line="240" w:lineRule="auto"/>
+        <w:jc w:val="both"/>
+        <w:rPr>
+          <w:sz w:val="24"/>
+        </w:rPr>
+      </w:pPr>
+      <w:r>
+        <w:rPr>
+          <w:sz w:val="24"/>
+        </w:rPr>
+        <w:t>Test Suite Size</w:t>
+      </w:r>
+    </w:p>
+    <w:p>
+      <w:pPr>
+        <w:pStyle w:val="ListParagraph"/>
+        <w:numPr>
+          <w:ilvl w:val="0"/>
+          <w:numId w:val="5"/>
+        </w:numPr>
+        <w:autoSpaceDE w:val="0"/>
+        <w:autoSpaceDN w:val="0"/>
+        <w:adjustRightInd w:val="0"/>
+        <w:spacing w:after="0" w:line="240" w:lineRule="auto"/>
+        <w:jc w:val="both"/>
+        <w:rPr>
+          <w:sz w:val="24"/>
+        </w:rPr>
+      </w:pPr>
+      <w:r>
+        <w:rPr>
+          <w:sz w:val="24"/>
+        </w:rPr>
+        <w:t>Algorithm Complexity</w:t>
+      </w:r>
+    </w:p>
+    <w:p>
+      <w:pPr>
+        <w:pStyle w:val="ListParagraph"/>
+        <w:numPr>
+          <w:ilvl w:val="0"/>
+          <w:numId w:val="5"/>
+        </w:numPr>
+        <w:autoSpaceDE w:val="0"/>
+        <w:autoSpaceDN w:val="0"/>
+        <w:adjustRightInd w:val="0"/>
+        <w:spacing w:after="0" w:line="240" w:lineRule="auto"/>
+        <w:jc w:val="both"/>
+        <w:rPr>
+          <w:sz w:val="24"/>
+        </w:rPr>
+      </w:pPr>
+      <w:r>
+        <w:rPr>
+          <w:sz w:val="24"/>
+        </w:rPr>
+        <w:t>Fault types</w:t>
+      </w:r>
+    </w:p>
+    <w:p>
+      <w:pPr>
+        <w:pStyle w:val="ListParagraph"/>
+        <w:numPr>
+          <w:ilvl w:val="0"/>
+          <w:numId w:val="5"/>
+        </w:numPr>
+        <w:autoSpaceDE w:val="0"/>
+        <w:autoSpaceDN w:val="0"/>
+        <w:adjustRightInd w:val="0"/>
+        <w:spacing w:after="0" w:line="240" w:lineRule="auto"/>
+        <w:jc w:val="both"/>
+        <w:rPr>
+          <w:sz w:val="24"/>
+        </w:rPr>
+      </w:pPr>
+      <w:r>
+        <w:rPr>
+          <w:sz w:val="24"/>
+        </w:rPr>
+        <w:t>Number of faults</w:t>
+      </w:r>
+    </w:p>
+    <w:p>
+      <w:pPr>
+        <w:autoSpaceDE w:val="0"/>
+        <w:autoSpaceDN w:val="0"/>
+        <w:adjustRightInd w:val="0"/>
+        <w:spacing w:after="0" w:line="240" w:lineRule="auto"/>
+        <w:jc w:val="both"/>
         <w:rPr>
           <w:sz w:val="24"/>
         </w:rPr>
@@ -6461,15 +6802,23 @@
         <w:pStyle w:val="NoSpacing"/>
         <w:jc w:val="both"/>
         <w:rPr>
-          <w:sz w:val="24"/>
-        </w:rPr>
-      </w:pPr>
-      <w:r>
-        <w:rPr>
-          <w:sz w:val="24"/>
-        </w:rPr>
-        <w:lastRenderedPageBreak/>
-        <w:t>Conclusion:</w:t>
+          <w:b/>
+          <w:sz w:val="24"/>
+        </w:rPr>
+      </w:pPr>
+      <w:r>
+        <w:rPr>
+          <w:b/>
+          <w:sz w:val="24"/>
+        </w:rPr>
+        <w:t>Con</w:t>
+      </w:r>
+      <w:r>
+        <w:rPr>
+          <w:b/>
+          <w:sz w:val="24"/>
+        </w:rPr>
+        <w:t>clusion:</w:t>
       </w:r>
     </w:p>
     <w:p>
@@ -6480,6 +6829,66 @@
           <w:sz w:val="24"/>
         </w:rPr>
       </w:pPr>
+      <w:r>
+        <w:rPr>
+          <w:sz w:val="24"/>
+        </w:rPr>
+        <w:t>As seen with some examples, it is hard to find techniques for search space reduction or tree pruning that are applicable to all problems.  However, domain specific heuristics and methods often scale down the problem and make it practically feasible to compute.</w:t>
+      </w:r>
+      <w:r>
+        <w:rPr>
+          <w:sz w:val="24"/>
+        </w:rPr>
+        <w:t xml:space="preserve">  Approximation</w:t>
+      </w:r>
+      <w:r>
+        <w:rPr>
+          <w:sz w:val="24"/>
+        </w:rPr>
+        <w:t xml:space="preserve"> and Monte-Carlo methods</w:t>
+      </w:r>
+      <w:r>
+        <w:rPr>
+          <w:sz w:val="24"/>
+        </w:rPr>
+        <w:t xml:space="preserve"> </w:t>
+      </w:r>
+      <w:r>
+        <w:rPr>
+          <w:sz w:val="24"/>
+        </w:rPr>
+        <w:t xml:space="preserve">are </w:t>
+      </w:r>
+      <w:r>
+        <w:rPr>
+          <w:sz w:val="24"/>
+        </w:rPr>
+        <w:t>other approach</w:t>
+      </w:r>
+      <w:r>
+        <w:rPr>
+          <w:sz w:val="24"/>
+        </w:rPr>
+        <w:t>es</w:t>
+      </w:r>
+      <w:r>
+        <w:rPr>
+          <w:sz w:val="24"/>
+        </w:rPr>
+        <w:t xml:space="preserve"> through which combinatorial explosion can be avoided. </w:t>
+      </w:r>
+      <w:r>
+        <w:rPr>
+          <w:sz w:val="24"/>
+        </w:rPr>
+        <w:t>The effect of parallel computation also helps in the above, though no algorithms use this explicitly.</w:t>
+      </w:r>
+      <w:r>
+        <w:rPr>
+          <w:sz w:val="24"/>
+        </w:rPr>
+        <w:t xml:space="preserve"> </w:t>
+      </w:r>
     </w:p>
     <w:p>
       <w:pPr>
@@ -6489,114 +6898,82 @@
           <w:sz w:val="24"/>
         </w:rPr>
       </w:pPr>
-      <w:r>
-        <w:rPr>
-          <w:sz w:val="24"/>
-        </w:rPr>
-        <w:t>As seen with some examples, it is hard to find techniques for search space reduction or tree pruning that are applicable to all problems.  However, domain specific heuristics and methods often scale down the problem and make it practically feasible to compute.</w:t>
-      </w:r>
-      <w:r>
-        <w:rPr>
-          <w:sz w:val="24"/>
-        </w:rPr>
-        <w:t xml:space="preserve">  Approximation</w:t>
-      </w:r>
-      <w:r>
-        <w:rPr>
-          <w:sz w:val="24"/>
-        </w:rPr>
-        <w:t xml:space="preserve"> and Monte-Carlo methods</w:t>
-      </w:r>
-      <w:r>
-        <w:rPr>
-          <w:sz w:val="24"/>
-        </w:rPr>
-        <w:t xml:space="preserve"> </w:t>
-      </w:r>
-      <w:r>
-        <w:rPr>
-          <w:sz w:val="24"/>
-        </w:rPr>
-        <w:t xml:space="preserve">are </w:t>
-      </w:r>
-      <w:r>
-        <w:rPr>
-          <w:sz w:val="24"/>
-        </w:rPr>
-        <w:t>other approach</w:t>
-      </w:r>
-      <w:r>
-        <w:rPr>
-          <w:sz w:val="24"/>
-        </w:rPr>
-        <w:t>es</w:t>
-      </w:r>
-      <w:r>
-        <w:rPr>
-          <w:sz w:val="24"/>
-        </w:rPr>
-        <w:t xml:space="preserve"> through which combinatorial explosion can be avoided. </w:t>
-      </w:r>
-      <w:r>
-        <w:rPr>
-          <w:sz w:val="24"/>
-        </w:rPr>
-        <w:t>The effect of parallel computation also helps in the above, though no algorithms use this explicitly.</w:t>
-      </w:r>
-      <w:r>
-        <w:rPr>
-          <w:sz w:val="24"/>
-        </w:rPr>
-        <w:t xml:space="preserve"> Th</w:t>
-      </w:r>
-      <w:r>
-        <w:rPr>
-          <w:sz w:val="24"/>
-        </w:rPr>
-        <w:t>e</w:t>
-      </w:r>
-      <w:r>
-        <w:rPr>
-          <w:sz w:val="24"/>
-        </w:rPr>
-        <w:t>s</w:t>
-      </w:r>
-      <w:r>
-        <w:rPr>
-          <w:sz w:val="24"/>
-        </w:rPr>
-        <w:t>e</w:t>
-      </w:r>
-      <w:r>
-        <w:rPr>
-          <w:sz w:val="24"/>
-        </w:rPr>
-        <w:t xml:space="preserve"> will be talked about in the next paper-submission.</w:t>
-      </w:r>
     </w:p>
     <w:p>
       <w:pPr>
         <w:pStyle w:val="NoSpacing"/>
         <w:jc w:val="both"/>
         <w:rPr>
+          <w:sz w:val="24"/>
+        </w:rPr>
+      </w:pPr>
+      <w:r>
+        <w:rPr>
+          <w:sz w:val="24"/>
+        </w:rPr>
+        <w:t xml:space="preserve">Regarding combinatorial explosion in software testing - we have seen that stating the requirements itself is a difficult task owing to the different ways in which a single test object can be interpreted.  It is understood that software testing can never be fully </w:t>
+      </w:r>
+      <w:proofErr w:type="gramStart"/>
+      <w:r>
+        <w:rPr>
+          <w:sz w:val="24"/>
+        </w:rPr>
+        <w:t>automated,</w:t>
+      </w:r>
+      <w:proofErr w:type="gramEnd"/>
+      <w:r>
+        <w:rPr>
+          <w:sz w:val="24"/>
+        </w:rPr>
+        <w:t xml:space="preserve"> however, with possible automation the cost spent on testing could be lowered while increasing the reliability of software.  A detailed testing process using combination strategies was looked at. </w:t>
+      </w:r>
+      <w:r>
+        <w:rPr>
+          <w:sz w:val="24"/>
+        </w:rPr>
+        <w:t xml:space="preserve"> The test object for which experiments shall be run using the six models previously stated, along with the results will be presented in the next-paper submission.</w:t>
+      </w:r>
+    </w:p>
+    <w:p>
+      <w:pPr>
+        <w:pStyle w:val="NoSpacing"/>
+        <w:jc w:val="both"/>
+        <w:rPr>
           <w:b/>
           <w:sz w:val="24"/>
         </w:rPr>
       </w:pPr>
+      <w:r>
+        <w:rPr>
+          <w:b/>
+          <w:sz w:val="24"/>
+        </w:rPr>
+        <w:t xml:space="preserve"> </w:t>
+      </w:r>
     </w:p>
     <w:p>
       <w:pPr>
         <w:pStyle w:val="NoSpacing"/>
         <w:jc w:val="both"/>
         <w:rPr>
-          <w:sz w:val="24"/>
-        </w:rPr>
-      </w:pPr>
-      <w:r>
-        <w:rPr>
           <w:b/>
           <w:sz w:val="24"/>
         </w:rPr>
+      </w:pPr>
+    </w:p>
+    <w:p>
+      <w:pPr>
+        <w:pStyle w:val="NoSpacing"/>
+        <w:jc w:val="both"/>
+        <w:rPr>
+          <w:sz w:val="24"/>
+        </w:rPr>
+      </w:pPr>
+      <w:r>
+        <w:rPr>
+          <w:b/>
+          <w:sz w:val="24"/>
+        </w:rPr>
         <w:t>References</w:t>
       </w:r>
       <w:r>
@@ -6614,6 +6991,53 @@
           <w:sz w:val="24"/>
         </w:rPr>
       </w:pPr>
+      <w:r>
+        <w:rPr>
+          <w:sz w:val="24"/>
+        </w:rPr>
+        <w:t xml:space="preserve">[1] </w:t>
+      </w:r>
+      <w:r>
+        <w:rPr>
+          <w:i/>
+          <w:sz w:val="24"/>
+        </w:rPr>
+        <w:t>Handling Combinatorial Explosion in Software Testing</w:t>
+      </w:r>
+      <w:r>
+        <w:rPr>
+          <w:sz w:val="24"/>
+        </w:rPr>
+        <w:t xml:space="preserve"> by Mats </w:t>
+      </w:r>
+      <w:proofErr w:type="spellStart"/>
+      <w:r>
+        <w:rPr>
+          <w:sz w:val="24"/>
+        </w:rPr>
+        <w:t>Grindal</w:t>
+      </w:r>
+      <w:proofErr w:type="spellEnd"/>
+      <w:r>
+        <w:rPr>
+          <w:sz w:val="24"/>
+        </w:rPr>
+        <w:t xml:space="preserve">, </w:t>
+      </w:r>
+      <w:proofErr w:type="spellStart"/>
+      <w:r>
+        <w:rPr>
+          <w:sz w:val="24"/>
+        </w:rPr>
+        <w:t>Disseratation</w:t>
+      </w:r>
+      <w:proofErr w:type="spellEnd"/>
+      <w:r>
+        <w:rPr>
+          <w:sz w:val="24"/>
+        </w:rPr>
+        <w:t xml:space="preserve"> </w:t>
+      </w:r>
     </w:p>
     <w:p>
       <w:pPr>
@@ -6627,7 +7051,22 @@
         <w:rPr>
           <w:sz w:val="24"/>
         </w:rPr>
-        <w:t xml:space="preserve">[1] </w:t>
+        <w:t>http://www.diva-portal.org/smash/get/diva2:17568/FULLTEXT01.pdf</w:t>
+      </w:r>
+    </w:p>
+    <w:p>
+      <w:pPr>
+        <w:pStyle w:val="NoSpacing"/>
+        <w:jc w:val="both"/>
+        <w:rPr>
+          <w:sz w:val="24"/>
+        </w:rPr>
+      </w:pPr>
+      <w:r>
+        <w:rPr>
+          <w:sz w:val="24"/>
+        </w:rPr>
+        <w:t xml:space="preserve">[2] </w:t>
       </w:r>
       <w:r>
         <w:rPr>
@@ -6645,65 +7084,455 @@
     </w:p>
     <w:p>
       <w:pPr>
-        <w:pStyle w:val="NoSpacing"/>
-        <w:jc w:val="both"/>
-        <w:rPr>
-          <w:sz w:val="24"/>
-        </w:rPr>
-      </w:pPr>
-      <w:r>
-        <w:rPr>
-          <w:sz w:val="24"/>
-        </w:rPr>
-        <w:t xml:space="preserve">[2] </w:t>
+        <w:autoSpaceDE w:val="0"/>
+        <w:autoSpaceDN w:val="0"/>
+        <w:adjustRightInd w:val="0"/>
+        <w:spacing w:after="0" w:line="240" w:lineRule="auto"/>
+        <w:jc w:val="both"/>
+        <w:rPr>
+          <w:sz w:val="24"/>
+        </w:rPr>
+      </w:pPr>
+      <w:r>
+        <w:rPr>
+          <w:sz w:val="24"/>
+        </w:rPr>
+        <w:t>[3]</w:t>
+      </w:r>
+      <w:r>
+        <w:rPr>
+          <w:sz w:val="24"/>
+        </w:rPr>
+        <w:t xml:space="preserve"> </w:t>
       </w:r>
       <w:r>
         <w:rPr>
           <w:i/>
           <w:sz w:val="24"/>
         </w:rPr>
-        <w:t>Handling Combinatorial Explosion in Software Testing</w:t>
-      </w:r>
-      <w:r>
-        <w:rPr>
-          <w:sz w:val="24"/>
-        </w:rPr>
-        <w:t xml:space="preserve"> by Mats </w:t>
+        <w:t xml:space="preserve">Using formal methods to derive test frames in category </w:t>
+      </w:r>
+      <w:r>
+        <w:rPr>
+          <w:i/>
+          <w:sz w:val="24"/>
+        </w:rPr>
+        <w:t>partition testing</w:t>
+      </w:r>
+      <w:r>
+        <w:rPr>
+          <w:sz w:val="24"/>
+        </w:rPr>
+        <w:t>,</w:t>
+      </w:r>
+      <w:r>
+        <w:rPr>
+          <w:sz w:val="24"/>
+        </w:rPr>
+        <w:t xml:space="preserve"> </w:t>
+      </w:r>
+      <w:r>
+        <w:rPr>
+          <w:sz w:val="24"/>
+        </w:rPr>
+        <w:t xml:space="preserve">P. E. </w:t>
       </w:r>
       <w:proofErr w:type="spellStart"/>
       <w:r>
         <w:rPr>
           <w:sz w:val="24"/>
         </w:rPr>
-        <w:t>Grindal</w:t>
+        <w:t>Ammann</w:t>
       </w:r>
       <w:proofErr w:type="spellEnd"/>
       <w:r>
         <w:rPr>
           <w:sz w:val="24"/>
         </w:rPr>
-        <w:t xml:space="preserve"> </w:t>
-      </w:r>
-    </w:p>
-    <w:p>
-      <w:pPr>
-        <w:pStyle w:val="NoSpacing"/>
-        <w:jc w:val="both"/>
-        <w:rPr>
-          <w:sz w:val="24"/>
-        </w:rPr>
-      </w:pPr>
-      <w:r>
-        <w:rPr>
-          <w:sz w:val="24"/>
-        </w:rPr>
-        <w:t>http://www.diva-portal.org/smash/get/diva2:17568/FULLTEXT01.pdf</w:t>
-      </w:r>
-      <w:r>
-        <w:rPr>
-          <w:sz w:val="24"/>
-        </w:rPr>
-        <w:tab/>
+        <w:t xml:space="preserve"> and A. J. Off</w:t>
+      </w:r>
+      <w:r>
+        <w:rPr>
+          <w:sz w:val="24"/>
+        </w:rPr>
+        <w:t>utt</w:t>
+      </w:r>
+      <w:r>
+        <w:rPr>
+          <w:sz w:val="24"/>
+        </w:rPr>
+        <w:t>,</w:t>
+      </w:r>
+      <w:r>
+        <w:rPr>
+          <w:sz w:val="24"/>
+        </w:rPr>
+        <w:t xml:space="preserve"> </w:t>
+      </w:r>
+      <w:r>
+        <w:rPr>
+          <w:sz w:val="24"/>
+        </w:rPr>
+        <w:t xml:space="preserve">In </w:t>
+      </w:r>
+      <w:r>
+        <w:rPr>
+          <w:sz w:val="24"/>
+        </w:rPr>
+        <w:t xml:space="preserve">Proceedings </w:t>
+      </w:r>
+      <w:r>
+        <w:rPr>
+          <w:sz w:val="24"/>
+        </w:rPr>
+        <w:t>of Ninth Annual Confer</w:t>
+      </w:r>
+      <w:r>
+        <w:rPr>
+          <w:sz w:val="24"/>
+        </w:rPr>
+        <w:t>ence on Computer Assurance (COM</w:t>
+      </w:r>
+      <w:r>
+        <w:rPr>
+          <w:sz w:val="24"/>
+        </w:rPr>
+        <w:t>PASS'94),</w:t>
+      </w:r>
+      <w:r>
+        <w:rPr>
+          <w:sz w:val="24"/>
+        </w:rPr>
+        <w:t xml:space="preserve"> </w:t>
+      </w:r>
+      <w:r>
+        <w:rPr>
+          <w:sz w:val="24"/>
+        </w:rPr>
+        <w:t>Gaithersburg MD</w:t>
+      </w:r>
+      <w:r>
+        <w:rPr>
+          <w:sz w:val="24"/>
+        </w:rPr>
+        <w:t>, pages 69-80. IEEE Computer So</w:t>
+      </w:r>
+      <w:r>
+        <w:rPr>
+          <w:sz w:val="24"/>
+        </w:rPr>
+        <w:t>ciety Press, Jun. 1994</w:t>
+      </w:r>
+    </w:p>
+    <w:p>
+      <w:pPr>
+        <w:autoSpaceDE w:val="0"/>
+        <w:autoSpaceDN w:val="0"/>
+        <w:adjustRightInd w:val="0"/>
+        <w:spacing w:after="0" w:line="240" w:lineRule="auto"/>
+        <w:jc w:val="both"/>
+        <w:rPr>
+          <w:sz w:val="24"/>
+        </w:rPr>
+      </w:pPr>
+      <w:r>
+        <w:rPr>
+          <w:sz w:val="24"/>
+        </w:rPr>
+        <w:t xml:space="preserve">[4] </w:t>
+      </w:r>
+      <w:r>
+        <w:rPr>
+          <w:rFonts w:ascii="CMR10" w:hAnsi="CMR10" w:cs="CMR10"/>
+          <w:i/>
+        </w:rPr>
+        <w:t>A practical strategy for test</w:t>
+      </w:r>
+      <w:r>
+        <w:rPr>
+          <w:rFonts w:ascii="CMR10" w:hAnsi="CMR10" w:cs="CMR10"/>
+          <w:i/>
+        </w:rPr>
+        <w:t>ing pair-wise coverage of network interfaces</w:t>
+      </w:r>
+      <w:r>
+        <w:rPr>
+          <w:sz w:val="24"/>
+        </w:rPr>
+        <w:t xml:space="preserve">, </w:t>
+      </w:r>
+      <w:r>
+        <w:rPr>
+          <w:sz w:val="24"/>
+        </w:rPr>
+        <w:t xml:space="preserve">A. W. Williams and R. L. </w:t>
+      </w:r>
+      <w:proofErr w:type="spellStart"/>
+      <w:r>
+        <w:rPr>
+          <w:sz w:val="24"/>
+        </w:rPr>
+        <w:t>Probert</w:t>
+      </w:r>
+      <w:proofErr w:type="spellEnd"/>
+      <w:r>
+        <w:rPr>
+          <w:sz w:val="24"/>
+        </w:rPr>
+        <w:t xml:space="preserve">, </w:t>
+      </w:r>
+      <w:r>
+        <w:rPr>
+          <w:sz w:val="24"/>
+        </w:rPr>
+        <w:t>In Proceedings of</w:t>
+      </w:r>
+      <w:r>
+        <w:rPr>
+          <w:sz w:val="24"/>
+        </w:rPr>
+        <w:t xml:space="preserve"> </w:t>
+      </w:r>
+      <w:r>
+        <w:rPr>
+          <w:sz w:val="24"/>
+        </w:rPr>
+        <w:t>Seventh International Sympo</w:t>
+      </w:r>
+      <w:r>
+        <w:rPr>
+          <w:sz w:val="24"/>
+        </w:rPr>
+        <w:t>sium on Software Reliability En</w:t>
+      </w:r>
+      <w:r>
+        <w:rPr>
+          <w:sz w:val="24"/>
+        </w:rPr>
+        <w:t>gineering (ISSRE96)</w:t>
+      </w:r>
+      <w:r>
+        <w:rPr>
+          <w:sz w:val="24"/>
+        </w:rPr>
+        <w:t>, 1996.</w:t>
+      </w:r>
+    </w:p>
+    <w:p>
+      <w:pPr>
+        <w:autoSpaceDE w:val="0"/>
+        <w:autoSpaceDN w:val="0"/>
+        <w:adjustRightInd w:val="0"/>
+        <w:spacing w:after="0" w:line="240" w:lineRule="auto"/>
+        <w:jc w:val="both"/>
+        <w:rPr>
+          <w:sz w:val="24"/>
+        </w:rPr>
+      </w:pPr>
+      <w:r>
+        <w:rPr>
+          <w:sz w:val="24"/>
+        </w:rPr>
+        <w:t xml:space="preserve">[5] </w:t>
+      </w:r>
+      <w:r>
+        <w:rPr>
+          <w:rFonts w:ascii="CMR10" w:hAnsi="CMR10" w:cs="CMR10"/>
+          <w:i/>
+        </w:rPr>
+        <w:t>In-parameter-order: A test generation</w:t>
+      </w:r>
+      <w:r>
+        <w:rPr>
+          <w:rFonts w:ascii="CMR10" w:hAnsi="CMR10" w:cs="CMR10"/>
+          <w:i/>
+        </w:rPr>
+        <w:t xml:space="preserve"> </w:t>
+      </w:r>
+      <w:r>
+        <w:rPr>
+          <w:rFonts w:ascii="CMR10" w:hAnsi="CMR10" w:cs="CMR10"/>
+          <w:i/>
+        </w:rPr>
+        <w:t>strategy for pair-wise testing</w:t>
+      </w:r>
+      <w:r>
+        <w:rPr>
+          <w:rFonts w:ascii="CMR10" w:hAnsi="CMR10" w:cs="CMR10"/>
+        </w:rPr>
+        <w:t xml:space="preserve">, </w:t>
+      </w:r>
+      <w:r>
+        <w:rPr>
+          <w:sz w:val="24"/>
+        </w:rPr>
+        <w:t>Y. Lei and K. C. Tai</w:t>
+      </w:r>
+      <w:r>
+        <w:rPr>
+          <w:sz w:val="24"/>
+        </w:rPr>
+        <w:t>,</w:t>
+      </w:r>
+      <w:r>
+        <w:rPr>
+          <w:rFonts w:ascii="CMR10" w:hAnsi="CMR10" w:cs="CMR10"/>
+        </w:rPr>
+        <w:t xml:space="preserve"> </w:t>
+      </w:r>
+      <w:r>
+        <w:rPr>
+          <w:sz w:val="24"/>
+        </w:rPr>
+        <w:t>In Proceedings of Third IEEE</w:t>
+      </w:r>
+      <w:r>
+        <w:rPr>
+          <w:sz w:val="24"/>
+        </w:rPr>
+        <w:t xml:space="preserve"> </w:t>
+      </w:r>
+      <w:r>
+        <w:rPr>
+          <w:sz w:val="24"/>
+        </w:rPr>
+        <w:t>High Assurance Systems Engineering Symposium</w:t>
+      </w:r>
+      <w:r>
+        <w:rPr>
+          <w:sz w:val="24"/>
+        </w:rPr>
+        <w:t>, Nov</w:t>
+      </w:r>
+      <w:r>
+        <w:rPr>
+          <w:sz w:val="24"/>
+        </w:rPr>
+        <w:t>ember</w:t>
+      </w:r>
+      <w:r>
+        <w:rPr>
+          <w:sz w:val="24"/>
+        </w:rPr>
+        <w:t xml:space="preserve"> 1998</w:t>
+      </w:r>
+      <w:r>
+        <w:rPr>
+          <w:sz w:val="24"/>
+        </w:rPr>
+        <w:t>.</w:t>
+      </w:r>
+    </w:p>
+    <w:p>
+      <w:pPr>
+        <w:autoSpaceDE w:val="0"/>
+        <w:autoSpaceDN w:val="0"/>
+        <w:adjustRightInd w:val="0"/>
+        <w:spacing w:after="0" w:line="240" w:lineRule="auto"/>
+        <w:rPr>
+          <w:sz w:val="24"/>
+        </w:rPr>
+      </w:pPr>
+      <w:r>
+        <w:rPr>
+          <w:sz w:val="24"/>
+        </w:rPr>
+        <w:t>[</w:t>
+      </w:r>
+      <w:r>
+        <w:rPr>
+          <w:sz w:val="24"/>
+        </w:rPr>
+        <w:t>6</w:t>
+      </w:r>
+      <w:r>
+        <w:rPr>
+          <w:sz w:val="24"/>
+        </w:rPr>
+        <w:t>]</w:t>
+      </w:r>
+      <w:r>
+        <w:rPr>
+          <w:rFonts w:ascii="CMR10" w:hAnsi="CMR10" w:cs="CMR10"/>
+        </w:rPr>
+        <w:t xml:space="preserve"> </w:t>
+      </w:r>
+      <w:r>
+        <w:rPr>
+          <w:rFonts w:ascii="CMR10" w:hAnsi="CMR10" w:cs="CMR10"/>
+          <w:i/>
+        </w:rPr>
+        <w:t>Orthogonal Lati</w:t>
+      </w:r>
+      <w:r>
+        <w:rPr>
+          <w:rFonts w:ascii="CMR10" w:hAnsi="CMR10" w:cs="CMR10"/>
+          <w:i/>
+        </w:rPr>
+        <w:t>n Squares: An application of ex</w:t>
+      </w:r>
+      <w:r>
+        <w:rPr>
+          <w:rFonts w:ascii="CMR10" w:hAnsi="CMR10" w:cs="CMR10"/>
+          <w:i/>
+        </w:rPr>
+        <w:t>periment design to compiler testing</w:t>
+      </w:r>
+      <w:r>
+        <w:rPr>
+          <w:rFonts w:ascii="CMR10" w:hAnsi="CMR10" w:cs="CMR10"/>
+        </w:rPr>
+        <w:t xml:space="preserve">. </w:t>
+      </w:r>
+      <w:r>
+        <w:rPr>
+          <w:sz w:val="24"/>
+        </w:rPr>
+        <w:t xml:space="preserve">R. </w:t>
+      </w:r>
+      <w:proofErr w:type="spellStart"/>
+      <w:r>
+        <w:rPr>
+          <w:sz w:val="24"/>
+        </w:rPr>
+        <w:t>Mandl</w:t>
+      </w:r>
+      <w:proofErr w:type="spellEnd"/>
+      <w:r>
+        <w:rPr>
+          <w:sz w:val="24"/>
+        </w:rPr>
+        <w:t>, In C</w:t>
+      </w:r>
+      <w:r>
+        <w:rPr>
+          <w:sz w:val="24"/>
+        </w:rPr>
+        <w:t>ommunications of the</w:t>
+      </w:r>
+      <w:r>
+        <w:rPr>
+          <w:sz w:val="24"/>
+        </w:rPr>
+        <w:t xml:space="preserve"> </w:t>
+      </w:r>
+      <w:r>
+        <w:rPr>
+          <w:sz w:val="24"/>
+        </w:rPr>
+        <w:t>ACM,</w:t>
+      </w:r>
+      <w:r>
+        <w:rPr>
+          <w:sz w:val="24"/>
+        </w:rPr>
+        <w:t xml:space="preserve"> 28(10):1054-</w:t>
+      </w:r>
+      <w:r>
+        <w:rPr>
+          <w:sz w:val="24"/>
+        </w:rPr>
+        <w:t>1058, October 1985.</w:t>
       </w:r>
     </w:p>
     <w:p>
@@ -6720,16 +7549,125 @@
         <w:rPr>
           <w:sz w:val="24"/>
         </w:rPr>
-        <w:t xml:space="preserve">[3] </w:t>
-      </w:r>
-      <w:hyperlink r:id="rId10" w:history="1">
-        <w:r>
-          <w:rPr>
-            <w:sz w:val="24"/>
-          </w:rPr>
-          <w:t>Constructive Disjunction in Oz - Mozart Programming System</w:t>
-        </w:r>
-      </w:hyperlink>
+        <w:t>[</w:t>
+      </w:r>
+      <w:r>
+        <w:rPr>
+          <w:sz w:val="24"/>
+        </w:rPr>
+        <w:t>7</w:t>
+      </w:r>
+      <w:r>
+        <w:rPr>
+          <w:sz w:val="24"/>
+        </w:rPr>
+        <w:t>]</w:t>
+      </w:r>
+      <w:r>
+        <w:rPr>
+          <w:i/>
+          <w:sz w:val="24"/>
+        </w:rPr>
+        <w:t>Avoiding Combinatorial Explosio</w:t>
+      </w:r>
+      <w:r>
+        <w:rPr>
+          <w:i/>
+          <w:sz w:val="24"/>
+        </w:rPr>
+        <w:t xml:space="preserve">n in Automatic Test Generation: </w:t>
+      </w:r>
+      <w:r>
+        <w:rPr>
+          <w:i/>
+          <w:sz w:val="24"/>
+        </w:rPr>
+        <w:t>Reasoning about Measurements is the Key</w:t>
+      </w:r>
+      <w:r>
+        <w:rPr>
+          <w:sz w:val="24"/>
+        </w:rPr>
+        <w:t xml:space="preserve">, </w:t>
+      </w:r>
+      <w:proofErr w:type="spellStart"/>
+      <w:r>
+        <w:rPr>
+          <w:sz w:val="24"/>
+        </w:rPr>
+        <w:t>Harald</w:t>
+      </w:r>
+      <w:proofErr w:type="spellEnd"/>
+      <w:r>
+        <w:rPr>
+          <w:sz w:val="24"/>
+        </w:rPr>
+        <w:t xml:space="preserve"> Lange, Ralf </w:t>
+      </w:r>
+      <w:proofErr w:type="spellStart"/>
+      <w:r>
+        <w:rPr>
+          <w:sz w:val="24"/>
+        </w:rPr>
+        <w:t>Möller</w:t>
+      </w:r>
+      <w:proofErr w:type="spellEnd"/>
+      <w:r>
+        <w:rPr>
+          <w:sz w:val="24"/>
+        </w:rPr>
+        <w:t>, Bernd Neumann</w:t>
+      </w:r>
+      <w:r>
+        <w:rPr>
+          <w:sz w:val="24"/>
+        </w:rPr>
+        <w:t>, in proc</w:t>
+      </w:r>
+      <w:r>
+        <w:rPr>
+          <w:sz w:val="24"/>
+        </w:rPr>
+        <w:t>eedings</w:t>
+      </w:r>
+      <w:r>
+        <w:rPr>
+          <w:sz w:val="24"/>
+        </w:rPr>
+        <w:t xml:space="preserve">: </w:t>
+      </w:r>
+      <w:r>
+        <w:rPr>
+          <w:sz w:val="24"/>
+        </w:rPr>
+        <w:t xml:space="preserve">KI'96, Dresden, </w:t>
+      </w:r>
+      <w:proofErr w:type="gramStart"/>
+      <w:r>
+        <w:rPr>
+          <w:sz w:val="24"/>
+        </w:rPr>
+        <w:t>September</w:t>
+      </w:r>
+      <w:proofErr w:type="gramEnd"/>
+      <w:r>
+        <w:rPr>
+          <w:sz w:val="24"/>
+        </w:rPr>
+        <w:t xml:space="preserve"> </w:t>
+      </w:r>
+      <w:r>
+        <w:rPr>
+          <w:sz w:val="24"/>
+        </w:rPr>
+        <w:t>19</w:t>
+      </w:r>
+      <w:r>
+        <w:rPr>
+          <w:sz w:val="24"/>
+        </w:rPr>
+        <w:t>96</w:t>
+      </w:r>
       <w:r>
         <w:rPr>
           <w:sz w:val="24"/>
@@ -6742,29 +7680,33 @@
         <w:pStyle w:val="NoSpacing"/>
         <w:jc w:val="both"/>
         <w:rPr>
-          <w:b/>
-          <w:bCs/>
-          <w:sz w:val="24"/>
-        </w:rPr>
-      </w:pPr>
-      <w:r>
-        <w:rPr>
-          <w:sz w:val="24"/>
-        </w:rPr>
-        <w:t>[4]</w:t>
-      </w:r>
-      <w:r>
-        <w:rPr>
-          <w:sz w:val="24"/>
-        </w:rPr>
-        <w:t xml:space="preserve"> </w:t>
+          <w:sz w:val="24"/>
+        </w:rPr>
+      </w:pPr>
+      <w:r>
+        <w:rPr>
+          <w:sz w:val="24"/>
+        </w:rPr>
+        <w:t>[</w:t>
+      </w:r>
+      <w:r>
+        <w:rPr>
+          <w:sz w:val="24"/>
+        </w:rPr>
+        <w:t>8</w:t>
+      </w:r>
+      <w:r>
+        <w:rPr>
+          <w:sz w:val="24"/>
+        </w:rPr>
+        <w:t xml:space="preserve">] </w:t>
       </w:r>
       <w:r>
         <w:rPr>
           <w:i/>
           <w:sz w:val="24"/>
         </w:rPr>
-        <w:t>Avoiding Combinatorial Explosion in Automatic Test Generation: Reasoning about Measurements is the Key</w:t>
+        <w:t>Experimental evaluation of algorithms for solving problems with combinatorial explosion</w:t>
       </w:r>
       <w:r>
         <w:rPr>
@@ -6772,121 +7714,31 @@
         </w:rPr>
         <w:t xml:space="preserve">, </w:t>
       </w:r>
+      <w:r>
+        <w:rPr>
+          <w:sz w:val="24"/>
+        </w:rPr>
+        <w:t xml:space="preserve">Marco </w:t>
+      </w:r>
       <w:proofErr w:type="spellStart"/>
       <w:r>
         <w:rPr>
           <w:sz w:val="24"/>
         </w:rPr>
-        <w:t>Harald</w:t>
+        <w:t>Gavanelli</w:t>
       </w:r>
       <w:proofErr w:type="spellEnd"/>
       <w:r>
         <w:rPr>
           <w:sz w:val="24"/>
         </w:rPr>
-        <w:t xml:space="preserve"> Lange, Ralf </w:t>
-      </w:r>
-      <w:proofErr w:type="spellStart"/>
-      <w:r>
-        <w:rPr>
-          <w:sz w:val="24"/>
-        </w:rPr>
-        <w:t>Möller</w:t>
-      </w:r>
-      <w:proofErr w:type="spellEnd"/>
-      <w:r>
-        <w:rPr>
-          <w:sz w:val="24"/>
-        </w:rPr>
-        <w:t>, Bernd Neumann</w:t>
-      </w:r>
-      <w:r>
-        <w:rPr>
-          <w:sz w:val="24"/>
-        </w:rPr>
-        <w:t xml:space="preserve">, in </w:t>
-      </w:r>
-      <w:proofErr w:type="spellStart"/>
-      <w:r>
-        <w:rPr>
-          <w:sz w:val="24"/>
-        </w:rPr>
-        <w:t>proc</w:t>
-      </w:r>
-      <w:proofErr w:type="spellEnd"/>
-      <w:r>
-        <w:rPr>
-          <w:sz w:val="24"/>
-        </w:rPr>
-        <w:t xml:space="preserve">: </w:t>
-      </w:r>
-      <w:r>
-        <w:rPr>
-          <w:sz w:val="24"/>
-        </w:rPr>
-        <w:t xml:space="preserve">KI'96, Dresden, </w:t>
-      </w:r>
-      <w:proofErr w:type="gramStart"/>
-      <w:r>
-        <w:rPr>
-          <w:sz w:val="24"/>
-        </w:rPr>
-        <w:t>September</w:t>
-      </w:r>
-      <w:proofErr w:type="gramEnd"/>
-      <w:r>
-        <w:rPr>
-          <w:sz w:val="24"/>
-        </w:rPr>
-        <w:t xml:space="preserve"> 96</w:t>
-      </w:r>
-    </w:p>
-    <w:p>
-      <w:pPr>
-        <w:pStyle w:val="NoSpacing"/>
-        <w:jc w:val="both"/>
-        <w:rPr>
-          <w:sz w:val="24"/>
-        </w:rPr>
-      </w:pPr>
-      <w:r>
-        <w:rPr>
-          <w:sz w:val="24"/>
-        </w:rPr>
-        <w:t xml:space="preserve">[5] </w:t>
-      </w:r>
-      <w:r>
-        <w:rPr>
-          <w:i/>
-          <w:sz w:val="24"/>
-        </w:rPr>
-        <w:t>Experimental evaluation of algorithms for solving problems with combinatorial explosion</w:t>
-      </w:r>
-      <w:r>
-        <w:rPr>
-          <w:sz w:val="24"/>
-        </w:rPr>
         <w:t xml:space="preserve">, </w:t>
       </w:r>
       <w:r>
         <w:rPr>
           <w:sz w:val="24"/>
         </w:rPr>
-        <w:t xml:space="preserve">Marco </w:t>
-      </w:r>
-      <w:proofErr w:type="spellStart"/>
-      <w:r>
-        <w:rPr>
-          <w:sz w:val="24"/>
-        </w:rPr>
-        <w:t>Gavanelli·Toni</w:t>
-      </w:r>
-      <w:proofErr w:type="spellEnd"/>
-      <w:r>
-        <w:rPr>
-          <w:sz w:val="24"/>
-        </w:rPr>
-        <w:t xml:space="preserve"> Mancini</w:t>
+        <w:t>Toni Mancini</w:t>
       </w:r>
       <w:r>
         <w:rPr>
@@ -6906,15 +7758,12 @@
         </w:rPr>
         <w:t xml:space="preserve"> 2012</w:t>
       </w:r>
-    </w:p>
-    <w:p>
-      <w:pPr>
-        <w:pStyle w:val="NoSpacing"/>
-        <w:jc w:val="both"/>
-        <w:rPr>
-          <w:sz w:val="24"/>
-        </w:rPr>
-      </w:pPr>
+      <w:r>
+        <w:rPr>
+          <w:sz w:val="24"/>
+        </w:rPr>
+        <w:t>.</w:t>
+      </w:r>
     </w:p>
     <w:sectPr>
       <w:headerReference w:type="default" r:id="rId11"/>
@@ -6987,7 +7836,7 @@
           <w:rPr>
             <w:noProof/>
           </w:rPr>
-          <w:t>7</w:t>
+          <w:t>1</w:t>
         </w:r>
         <w:r>
           <w:rPr>
@@ -7061,13 +7910,13 @@
 <file path=word/numbering.xml><?xml version="1.0" encoding="utf-8"?>
 <w:numbering xmlns:wpc="http://schemas.microsoft.com/office/word/2010/wordprocessingCanvas" xmlns:mc="http://schemas.openxmlformats.org/markup-compatibility/2006" xmlns:o="urn:schemas-microsoft-com:office:office" xmlns:r="http://schemas.openxmlformats.org/officeDocument/2006/relationships" xmlns:m="http://schemas.openxmlformats.org/officeDocument/2006/math" xmlns:v="urn:schemas-microsoft-com:vml" xmlns:wp14="http://schemas.microsoft.com/office/word/2010/wordprocessingDrawing" xmlns:wp="http://schemas.openxmlformats.org/drawingml/2006/wordprocessingDrawing" xmlns:w10="urn:schemas-microsoft-com:office:word" xmlns:w="http://schemas.openxmlformats.org/wordprocessingml/2006/main" xmlns:w14="http://schemas.microsoft.com/office/word/2010/wordml" xmlns:wpg="http://schemas.microsoft.com/office/word/2010/wordprocessingGroup" xmlns:wpi="http://schemas.microsoft.com/office/word/2010/wordprocessingInk" xmlns:wne="http://schemas.microsoft.com/office/word/2006/wordml" xmlns:wps="http://schemas.microsoft.com/office/word/2010/wordprocessingShape" mc:Ignorable="w14 wp14">
   <w:abstractNum w:abstractNumId="0">
-    <w:nsid w:val="06407051"/>
+    <w:nsid w:val="05232E31"/>
     <w:multiLevelType w:val="hybridMultilevel"/>
-    <w:tmpl w:val="9D5EB9D2"/>
-    <w:lvl w:ilvl="0" w:tplc="04090011">
+    <w:tmpl w:val="1462571A"/>
+    <w:lvl w:ilvl="0" w:tplc="DA9E7E2E">
       <w:start w:val="1"/>
-      <w:numFmt w:val="decimal"/>
-      <w:lvlText w:val="%1)"/>
+      <w:numFmt w:val="lowerLetter"/>
+      <w:lvlText w:val="(%1)"/>
       <w:lvlJc w:val="left"/>
       <w:pPr>
         <w:ind w:left="720" w:hanging="360"/>
@@ -7150,9 +7999,9 @@
     </w:lvl>
   </w:abstractNum>
   <w:abstractNum w:abstractNumId="1">
-    <w:nsid w:val="66D677F1"/>
+    <w:nsid w:val="06407051"/>
     <w:multiLevelType w:val="hybridMultilevel"/>
-    <w:tmpl w:val="3722710E"/>
+    <w:tmpl w:val="9D5EB9D2"/>
     <w:lvl w:ilvl="0" w:tplc="04090011">
       <w:start w:val="1"/>
       <w:numFmt w:val="decimal"/>
@@ -7238,11 +8087,308 @@
       </w:pPr>
     </w:lvl>
   </w:abstractNum>
+  <w:abstractNum w:abstractNumId="2">
+    <w:nsid w:val="3FAA20FC"/>
+    <w:multiLevelType w:val="hybridMultilevel"/>
+    <w:tmpl w:val="E3A86740"/>
+    <w:lvl w:ilvl="0" w:tplc="04090005">
+      <w:start w:val="1"/>
+      <w:numFmt w:val="bullet"/>
+      <w:lvlText w:val=""/>
+      <w:lvlJc w:val="left"/>
+      <w:pPr>
+        <w:ind w:left="720" w:hanging="360"/>
+      </w:pPr>
+      <w:rPr>
+        <w:rFonts w:ascii="Wingdings" w:hAnsi="Wingdings" w:hint="default"/>
+      </w:rPr>
+    </w:lvl>
+    <w:lvl w:ilvl="1" w:tplc="04090003" w:tentative="1">
+      <w:start w:val="1"/>
+      <w:numFmt w:val="bullet"/>
+      <w:lvlText w:val="o"/>
+      <w:lvlJc w:val="left"/>
+      <w:pPr>
+        <w:ind w:left="1440" w:hanging="360"/>
+      </w:pPr>
+      <w:rPr>
+        <w:rFonts w:ascii="Courier New" w:hAnsi="Courier New" w:cs="Courier New" w:hint="default"/>
+      </w:rPr>
+    </w:lvl>
+    <w:lvl w:ilvl="2" w:tplc="04090005" w:tentative="1">
+      <w:start w:val="1"/>
+      <w:numFmt w:val="bullet"/>
+      <w:lvlText w:val=""/>
+      <w:lvlJc w:val="left"/>
+      <w:pPr>
+        <w:ind w:left="2160" w:hanging="360"/>
+      </w:pPr>
+      <w:rPr>
+        <w:rFonts w:ascii="Wingdings" w:hAnsi="Wingdings" w:hint="default"/>
+      </w:rPr>
+    </w:lvl>
+    <w:lvl w:ilvl="3" w:tplc="04090001" w:tentative="1">
+      <w:start w:val="1"/>
+      <w:numFmt w:val="bullet"/>
+      <w:lvlText w:val=""/>
+      <w:lvlJc w:val="left"/>
+      <w:pPr>
+        <w:ind w:left="2880" w:hanging="360"/>
+      </w:pPr>
+      <w:rPr>
+        <w:rFonts w:ascii="Symbol" w:hAnsi="Symbol" w:hint="default"/>
+      </w:rPr>
+    </w:lvl>
+    <w:lvl w:ilvl="4" w:tplc="04090003" w:tentative="1">
+      <w:start w:val="1"/>
+      <w:numFmt w:val="bullet"/>
+      <w:lvlText w:val="o"/>
+      <w:lvlJc w:val="left"/>
+      <w:pPr>
+        <w:ind w:left="3600" w:hanging="360"/>
+      </w:pPr>
+      <w:rPr>
+        <w:rFonts w:ascii="Courier New" w:hAnsi="Courier New" w:cs="Courier New" w:hint="default"/>
+      </w:rPr>
+    </w:lvl>
+    <w:lvl w:ilvl="5" w:tplc="04090005" w:tentative="1">
+      <w:start w:val="1"/>
+      <w:numFmt w:val="bullet"/>
+      <w:lvlText w:val=""/>
+      <w:lvlJc w:val="left"/>
+      <w:pPr>
+        <w:ind w:left="4320" w:hanging="360"/>
+      </w:pPr>
+      <w:rPr>
+        <w:rFonts w:ascii="Wingdings" w:hAnsi="Wingdings" w:hint="default"/>
+      </w:rPr>
+    </w:lvl>
+    <w:lvl w:ilvl="6" w:tplc="04090001" w:tentative="1">
+      <w:start w:val="1"/>
+      <w:numFmt w:val="bullet"/>
+      <w:lvlText w:val=""/>
+      <w:lvlJc w:val="left"/>
+      <w:pPr>
+        <w:ind w:left="5040" w:hanging="360"/>
+      </w:pPr>
+      <w:rPr>
+        <w:rFonts w:ascii="Symbol" w:hAnsi="Symbol" w:hint="default"/>
+      </w:rPr>
+    </w:lvl>
+    <w:lvl w:ilvl="7" w:tplc="04090003" w:tentative="1">
+      <w:start w:val="1"/>
+      <w:numFmt w:val="bullet"/>
+      <w:lvlText w:val="o"/>
+      <w:lvlJc w:val="left"/>
+      <w:pPr>
+        <w:ind w:left="5760" w:hanging="360"/>
+      </w:pPr>
+      <w:rPr>
+        <w:rFonts w:ascii="Courier New" w:hAnsi="Courier New" w:cs="Courier New" w:hint="default"/>
+      </w:rPr>
+    </w:lvl>
+    <w:lvl w:ilvl="8" w:tplc="04090005" w:tentative="1">
+      <w:start w:val="1"/>
+      <w:numFmt w:val="bullet"/>
+      <w:lvlText w:val=""/>
+      <w:lvlJc w:val="left"/>
+      <w:pPr>
+        <w:ind w:left="6480" w:hanging="360"/>
+      </w:pPr>
+      <w:rPr>
+        <w:rFonts w:ascii="Wingdings" w:hAnsi="Wingdings" w:hint="default"/>
+      </w:rPr>
+    </w:lvl>
+  </w:abstractNum>
+  <w:abstractNum w:abstractNumId="3">
+    <w:nsid w:val="61096BDE"/>
+    <w:multiLevelType w:val="hybridMultilevel"/>
+    <w:tmpl w:val="E80CD9FA"/>
+    <w:lvl w:ilvl="0" w:tplc="0409000F">
+      <w:start w:val="1"/>
+      <w:numFmt w:val="decimal"/>
+      <w:lvlText w:val="%1."/>
+      <w:lvlJc w:val="left"/>
+      <w:pPr>
+        <w:ind w:left="720" w:hanging="360"/>
+      </w:pPr>
+    </w:lvl>
+    <w:lvl w:ilvl="1" w:tplc="04090019" w:tentative="1">
+      <w:start w:val="1"/>
+      <w:numFmt w:val="lowerLetter"/>
+      <w:lvlText w:val="%2."/>
+      <w:lvlJc w:val="left"/>
+      <w:pPr>
+        <w:ind w:left="1440" w:hanging="360"/>
+      </w:pPr>
+    </w:lvl>
+    <w:lvl w:ilvl="2" w:tplc="0409001B" w:tentative="1">
+      <w:start w:val="1"/>
+      <w:numFmt w:val="lowerRoman"/>
+      <w:lvlText w:val="%3."/>
+      <w:lvlJc w:val="right"/>
+      <w:pPr>
+        <w:ind w:left="2160" w:hanging="180"/>
+      </w:pPr>
+    </w:lvl>
+    <w:lvl w:ilvl="3" w:tplc="0409000F" w:tentative="1">
+      <w:start w:val="1"/>
+      <w:numFmt w:val="decimal"/>
+      <w:lvlText w:val="%4."/>
+      <w:lvlJc w:val="left"/>
+      <w:pPr>
+        <w:ind w:left="2880" w:hanging="360"/>
+      </w:pPr>
+    </w:lvl>
+    <w:lvl w:ilvl="4" w:tplc="04090019" w:tentative="1">
+      <w:start w:val="1"/>
+      <w:numFmt w:val="lowerLetter"/>
+      <w:lvlText w:val="%5."/>
+      <w:lvlJc w:val="left"/>
+      <w:pPr>
+        <w:ind w:left="3600" w:hanging="360"/>
+      </w:pPr>
+    </w:lvl>
+    <w:lvl w:ilvl="5" w:tplc="0409001B" w:tentative="1">
+      <w:start w:val="1"/>
+      <w:numFmt w:val="lowerRoman"/>
+      <w:lvlText w:val="%6."/>
+      <w:lvlJc w:val="right"/>
+      <w:pPr>
+        <w:ind w:left="4320" w:hanging="180"/>
+      </w:pPr>
+    </w:lvl>
+    <w:lvl w:ilvl="6" w:tplc="0409000F" w:tentative="1">
+      <w:start w:val="1"/>
+      <w:numFmt w:val="decimal"/>
+      <w:lvlText w:val="%7."/>
+      <w:lvlJc w:val="left"/>
+      <w:pPr>
+        <w:ind w:left="5040" w:hanging="360"/>
+      </w:pPr>
+    </w:lvl>
+    <w:lvl w:ilvl="7" w:tplc="04090019" w:tentative="1">
+      <w:start w:val="1"/>
+      <w:numFmt w:val="lowerLetter"/>
+      <w:lvlText w:val="%8."/>
+      <w:lvlJc w:val="left"/>
+      <w:pPr>
+        <w:ind w:left="5760" w:hanging="360"/>
+      </w:pPr>
+    </w:lvl>
+    <w:lvl w:ilvl="8" w:tplc="0409001B" w:tentative="1">
+      <w:start w:val="1"/>
+      <w:numFmt w:val="lowerRoman"/>
+      <w:lvlText w:val="%9."/>
+      <w:lvlJc w:val="right"/>
+      <w:pPr>
+        <w:ind w:left="6480" w:hanging="180"/>
+      </w:pPr>
+    </w:lvl>
+  </w:abstractNum>
+  <w:abstractNum w:abstractNumId="4">
+    <w:nsid w:val="66D677F1"/>
+    <w:multiLevelType w:val="hybridMultilevel"/>
+    <w:tmpl w:val="3722710E"/>
+    <w:lvl w:ilvl="0" w:tplc="04090011">
+      <w:start w:val="1"/>
+      <w:numFmt w:val="decimal"/>
+      <w:lvlText w:val="%1)"/>
+      <w:lvlJc w:val="left"/>
+      <w:pPr>
+        <w:ind w:left="720" w:hanging="360"/>
+      </w:pPr>
+      <w:rPr>
+        <w:rFonts w:hint="default"/>
+      </w:rPr>
+    </w:lvl>
+    <w:lvl w:ilvl="1" w:tplc="04090019" w:tentative="1">
+      <w:start w:val="1"/>
+      <w:numFmt w:val="lowerLetter"/>
+      <w:lvlText w:val="%2."/>
+      <w:lvlJc w:val="left"/>
+      <w:pPr>
+        <w:ind w:left="1440" w:hanging="360"/>
+      </w:pPr>
+    </w:lvl>
+    <w:lvl w:ilvl="2" w:tplc="0409001B" w:tentative="1">
+      <w:start w:val="1"/>
+      <w:numFmt w:val="lowerRoman"/>
+      <w:lvlText w:val="%3."/>
+      <w:lvlJc w:val="right"/>
+      <w:pPr>
+        <w:ind w:left="2160" w:hanging="180"/>
+      </w:pPr>
+    </w:lvl>
+    <w:lvl w:ilvl="3" w:tplc="0409000F" w:tentative="1">
+      <w:start w:val="1"/>
+      <w:numFmt w:val="decimal"/>
+      <w:lvlText w:val="%4."/>
+      <w:lvlJc w:val="left"/>
+      <w:pPr>
+        <w:ind w:left="2880" w:hanging="360"/>
+      </w:pPr>
+    </w:lvl>
+    <w:lvl w:ilvl="4" w:tplc="04090019" w:tentative="1">
+      <w:start w:val="1"/>
+      <w:numFmt w:val="lowerLetter"/>
+      <w:lvlText w:val="%5."/>
+      <w:lvlJc w:val="left"/>
+      <w:pPr>
+        <w:ind w:left="3600" w:hanging="360"/>
+      </w:pPr>
+    </w:lvl>
+    <w:lvl w:ilvl="5" w:tplc="0409001B" w:tentative="1">
+      <w:start w:val="1"/>
+      <w:numFmt w:val="lowerRoman"/>
+      <w:lvlText w:val="%6."/>
+      <w:lvlJc w:val="right"/>
+      <w:pPr>
+        <w:ind w:left="4320" w:hanging="180"/>
+      </w:pPr>
+    </w:lvl>
+    <w:lvl w:ilvl="6" w:tplc="0409000F" w:tentative="1">
+      <w:start w:val="1"/>
+      <w:numFmt w:val="decimal"/>
+      <w:lvlText w:val="%7."/>
+      <w:lvlJc w:val="left"/>
+      <w:pPr>
+        <w:ind w:left="5040" w:hanging="360"/>
+      </w:pPr>
+    </w:lvl>
+    <w:lvl w:ilvl="7" w:tplc="04090019" w:tentative="1">
+      <w:start w:val="1"/>
+      <w:numFmt w:val="lowerLetter"/>
+      <w:lvlText w:val="%8."/>
+      <w:lvlJc w:val="left"/>
+      <w:pPr>
+        <w:ind w:left="5760" w:hanging="360"/>
+      </w:pPr>
+    </w:lvl>
+    <w:lvl w:ilvl="8" w:tplc="0409001B" w:tentative="1">
+      <w:start w:val="1"/>
+      <w:numFmt w:val="lowerRoman"/>
+      <w:lvlText w:val="%9."/>
+      <w:lvlJc w:val="right"/>
+      <w:pPr>
+        <w:ind w:left="6480" w:hanging="180"/>
+      </w:pPr>
+    </w:lvl>
+  </w:abstractNum>
   <w:num w:numId="1">
-    <w:abstractNumId w:val="0"/>
+    <w:abstractNumId w:val="1"/>
   </w:num>
   <w:num w:numId="2">
-    <w:abstractNumId w:val="1"/>
+    <w:abstractNumId w:val="4"/>
+  </w:num>
+  <w:num w:numId="3">
+    <w:abstractNumId w:val="3"/>
+  </w:num>
+  <w:num w:numId="4">
+    <w:abstractNumId w:val="2"/>
+  </w:num>
+  <w:num w:numId="5">
+    <w:abstractNumId w:val="0"/>
   </w:num>
 </w:numbering>
 </file>
@@ -7544,7 +8690,6 @@
     <w:name w:val="Hyperlink"/>
     <w:basedOn w:val="DefaultParagraphFont"/>
     <w:uiPriority w:val="99"/>
-    <w:semiHidden/>
     <w:unhideWhenUsed/>
     <w:rsid w:val="00B243BB"/>
     <w:rPr>
@@ -7636,6 +8781,17 @@
       <w:sz w:val="16"/>
       <w:szCs w:val="16"/>
     </w:rPr>
+  </w:style>
+  <w:style w:type="paragraph" w:styleId="ListParagraph">
+    <w:name w:val="List Paragraph"/>
+    <w:basedOn w:val="Normal"/>
+    <w:uiPriority w:val="34"/>
+    <w:qFormat/>
+    <w:rsid w:val="007527B7"/>
+    <w:pPr>
+      <w:ind w:left="720"/>
+      <w:contextualSpacing/>
+    </w:pPr>
   </w:style>
 </w:styles>
 </file>
@@ -7937,7 +9093,6 @@
     <w:name w:val="Hyperlink"/>
     <w:basedOn w:val="DefaultParagraphFont"/>
     <w:uiPriority w:val="99"/>
-    <w:semiHidden/>
     <w:unhideWhenUsed/>
     <w:rsid w:val="00B243BB"/>
     <w:rPr>
@@ -8029,6 +9184,17 @@
       <w:sz w:val="16"/>
       <w:szCs w:val="16"/>
     </w:rPr>
+  </w:style>
+  <w:style w:type="paragraph" w:styleId="ListParagraph">
+    <w:name w:val="List Paragraph"/>
+    <w:basedOn w:val="Normal"/>
+    <w:uiPriority w:val="34"/>
+    <w:qFormat/>
+    <w:rsid w:val="007527B7"/>
+    <w:pPr>
+      <w:ind w:left="720"/>
+      <w:contextualSpacing/>
+    </w:pPr>
   </w:style>
 </w:styles>
 </file>

</xml_diff>